<commit_message>
+rys services types and layers
</commit_message>
<xml_diff>
--- a/praca_magisterska_msobon.docx
+++ b/praca_magisterska_msobon.docx
@@ -606,7 +606,7 @@
           <w:r>
             <w:fldChar w:fldCharType="separate"/>
           </w:r>
-          <w:hyperlink w:anchor="_Toc337290646" w:history="1">
+          <w:hyperlink w:anchor="_Toc338582079" w:history="1">
             <w:r>
               <w:rPr>
                 <w:rStyle w:val="Hipercze"/>
@@ -633,7 +633,7 @@
                 <w:noProof/>
                 <w:webHidden/>
               </w:rPr>
-              <w:instrText xml:space="preserve"> PAGEREF _Toc337290646 \h </w:instrText>
+              <w:instrText xml:space="preserve"> PAGEREF _Toc338582079 \h </w:instrText>
             </w:r>
             <w:r>
               <w:rPr>
@@ -679,7 +679,7 @@
               <w:lang w:eastAsia="pl-PL"/>
             </w:rPr>
           </w:pPr>
-          <w:hyperlink w:anchor="_Toc337290647" w:history="1">
+          <w:hyperlink w:anchor="_Toc338582080" w:history="1">
             <w:r>
               <w:rPr>
                 <w:rStyle w:val="Hipercze"/>
@@ -706,7 +706,7 @@
                 <w:noProof/>
                 <w:webHidden/>
               </w:rPr>
-              <w:instrText xml:space="preserve"> PAGEREF _Toc337290647 \h </w:instrText>
+              <w:instrText xml:space="preserve"> PAGEREF _Toc338582080 \h </w:instrText>
             </w:r>
             <w:r>
               <w:rPr>
@@ -751,7 +751,7 @@
               <w:lang w:eastAsia="pl-PL"/>
             </w:rPr>
           </w:pPr>
-          <w:hyperlink w:anchor="_Toc337290648" w:history="1">
+          <w:hyperlink w:anchor="_Toc338582081" w:history="1">
             <w:r>
               <w:rPr>
                 <w:rStyle w:val="Hipercze"/>
@@ -798,7 +798,7 @@
                 <w:noProof/>
                 <w:webHidden/>
               </w:rPr>
-              <w:instrText xml:space="preserve"> PAGEREF _Toc337290648 \h </w:instrText>
+              <w:instrText xml:space="preserve"> PAGEREF _Toc338582081 \h </w:instrText>
             </w:r>
             <w:r>
               <w:rPr>
@@ -845,7 +845,7 @@
               <w:lang w:eastAsia="pl-PL"/>
             </w:rPr>
           </w:pPr>
-          <w:hyperlink w:anchor="_Toc337290649" w:history="1">
+          <w:hyperlink w:anchor="_Toc338582082" w:history="1">
             <w:r>
               <w:rPr>
                 <w:rStyle w:val="Hipercze"/>
@@ -890,7 +890,7 @@
                 <w:noProof/>
                 <w:webHidden/>
               </w:rPr>
-              <w:instrText xml:space="preserve"> PAGEREF _Toc337290649 \h </w:instrText>
+              <w:instrText xml:space="preserve"> PAGEREF _Toc338582082 \h </w:instrText>
             </w:r>
             <w:r>
               <w:rPr>
@@ -937,7 +937,7 @@
               <w:lang w:eastAsia="pl-PL"/>
             </w:rPr>
           </w:pPr>
-          <w:hyperlink w:anchor="_Toc337290650" w:history="1">
+          <w:hyperlink w:anchor="_Toc338582083" w:history="1">
             <w:r>
               <w:rPr>
                 <w:rStyle w:val="Hipercze"/>
@@ -982,7 +982,7 @@
                 <w:noProof/>
                 <w:webHidden/>
               </w:rPr>
-              <w:instrText xml:space="preserve"> PAGEREF _Toc337290650 \h </w:instrText>
+              <w:instrText xml:space="preserve"> PAGEREF _Toc338582083 \h </w:instrText>
             </w:r>
             <w:r>
               <w:rPr>
@@ -1029,7 +1029,7 @@
               <w:lang w:eastAsia="pl-PL"/>
             </w:rPr>
           </w:pPr>
-          <w:hyperlink w:anchor="_Toc337290651" w:history="1">
+          <w:hyperlink w:anchor="_Toc338582084" w:history="1">
             <w:r>
               <w:rPr>
                 <w:rStyle w:val="Hipercze"/>
@@ -1074,7 +1074,7 @@
                 <w:noProof/>
                 <w:webHidden/>
               </w:rPr>
-              <w:instrText xml:space="preserve"> PAGEREF _Toc337290651 \h </w:instrText>
+              <w:instrText xml:space="preserve"> PAGEREF _Toc338582084 \h </w:instrText>
             </w:r>
             <w:r>
               <w:rPr>
@@ -1120,7 +1120,7 @@
               <w:lang w:eastAsia="pl-PL"/>
             </w:rPr>
           </w:pPr>
-          <w:hyperlink w:anchor="_Toc337290652" w:history="1">
+          <w:hyperlink w:anchor="_Toc338582085" w:history="1">
             <w:r>
               <w:rPr>
                 <w:rStyle w:val="Hipercze"/>
@@ -1147,7 +1147,7 @@
                 <w:noProof/>
                 <w:webHidden/>
               </w:rPr>
-              <w:instrText xml:space="preserve"> PAGEREF _Toc337290652 \h </w:instrText>
+              <w:instrText xml:space="preserve"> PAGEREF _Toc338582085 \h </w:instrText>
             </w:r>
             <w:r>
               <w:rPr>
@@ -1167,7 +1167,7 @@
                 <w:noProof/>
                 <w:webHidden/>
               </w:rPr>
-              <w:t>10</w:t>
+              <w:t>11</w:t>
             </w:r>
             <w:r>
               <w:rPr>
@@ -1194,7 +1194,7 @@
               <w:lang w:eastAsia="pl-PL"/>
             </w:rPr>
           </w:pPr>
-          <w:hyperlink w:anchor="_Toc337290653" w:history="1">
+          <w:hyperlink w:anchor="_Toc338582086" w:history="1">
             <w:r>
               <w:rPr>
                 <w:rStyle w:val="Hipercze"/>
@@ -1239,7 +1239,7 @@
                 <w:noProof/>
                 <w:webHidden/>
               </w:rPr>
-              <w:instrText xml:space="preserve"> PAGEREF _Toc337290653 \h </w:instrText>
+              <w:instrText xml:space="preserve"> PAGEREF _Toc338582086 \h </w:instrText>
             </w:r>
             <w:r>
               <w:rPr>
@@ -1259,7 +1259,7 @@
                 <w:noProof/>
                 <w:webHidden/>
               </w:rPr>
-              <w:t>11</w:t>
+              <w:t>12</w:t>
             </w:r>
             <w:r>
               <w:rPr>
@@ -1285,7 +1285,7 @@
               <w:lang w:eastAsia="pl-PL"/>
             </w:rPr>
           </w:pPr>
-          <w:hyperlink w:anchor="_Toc337290654" w:history="1">
+          <w:hyperlink w:anchor="_Toc338582087" w:history="1">
             <w:r>
               <w:rPr>
                 <w:rStyle w:val="Hipercze"/>
@@ -1312,7 +1312,7 @@
                 <w:noProof/>
                 <w:webHidden/>
               </w:rPr>
-              <w:instrText xml:space="preserve"> PAGEREF _Toc337290654 \h </w:instrText>
+              <w:instrText xml:space="preserve"> PAGEREF _Toc338582087 \h </w:instrText>
             </w:r>
             <w:r>
               <w:rPr>
@@ -1332,7 +1332,7 @@
                 <w:noProof/>
                 <w:webHidden/>
               </w:rPr>
-              <w:t>11</w:t>
+              <w:t>12</w:t>
             </w:r>
             <w:r>
               <w:rPr>
@@ -1358,7 +1358,7 @@
               <w:lang w:eastAsia="pl-PL"/>
             </w:rPr>
           </w:pPr>
-          <w:hyperlink w:anchor="_Toc337290655" w:history="1">
+          <w:hyperlink w:anchor="_Toc338582088" w:history="1">
             <w:r>
               <w:rPr>
                 <w:rStyle w:val="Hipercze"/>
@@ -1385,7 +1385,7 @@
                 <w:noProof/>
                 <w:webHidden/>
               </w:rPr>
-              <w:instrText xml:space="preserve"> PAGEREF _Toc337290655 \h </w:instrText>
+              <w:instrText xml:space="preserve"> PAGEREF _Toc338582088 \h </w:instrText>
             </w:r>
             <w:r>
               <w:rPr>
@@ -1405,7 +1405,7 @@
                 <w:noProof/>
                 <w:webHidden/>
               </w:rPr>
-              <w:t>12</w:t>
+              <w:t>13</w:t>
             </w:r>
             <w:r>
               <w:rPr>
@@ -1431,7 +1431,7 @@
               <w:lang w:eastAsia="pl-PL"/>
             </w:rPr>
           </w:pPr>
-          <w:hyperlink w:anchor="_Toc337290656" w:history="1">
+          <w:hyperlink w:anchor="_Toc338582089" w:history="1">
             <w:r>
               <w:rPr>
                 <w:rStyle w:val="Hipercze"/>
@@ -1458,7 +1458,7 @@
                 <w:noProof/>
                 <w:webHidden/>
               </w:rPr>
-              <w:instrText xml:space="preserve"> PAGEREF _Toc337290656 \h </w:instrText>
+              <w:instrText xml:space="preserve"> PAGEREF _Toc338582089 \h </w:instrText>
             </w:r>
             <w:r>
               <w:rPr>
@@ -1478,7 +1478,7 @@
                 <w:noProof/>
                 <w:webHidden/>
               </w:rPr>
-              <w:t>13</w:t>
+              <w:t>14</w:t>
             </w:r>
             <w:r>
               <w:rPr>
@@ -1504,7 +1504,7 @@
               <w:lang w:eastAsia="pl-PL"/>
             </w:rPr>
           </w:pPr>
-          <w:hyperlink w:anchor="_Toc337290657" w:history="1">
+          <w:hyperlink w:anchor="_Toc338582090" w:history="1">
             <w:r>
               <w:rPr>
                 <w:rStyle w:val="Hipercze"/>
@@ -1531,7 +1531,7 @@
                 <w:noProof/>
                 <w:webHidden/>
               </w:rPr>
-              <w:instrText xml:space="preserve"> PAGEREF _Toc337290657 \h </w:instrText>
+              <w:instrText xml:space="preserve"> PAGEREF _Toc338582090 \h </w:instrText>
             </w:r>
             <w:r>
               <w:rPr>
@@ -1578,7 +1578,7 @@
               <w:lang w:eastAsia="pl-PL"/>
             </w:rPr>
           </w:pPr>
-          <w:hyperlink w:anchor="_Toc337290658" w:history="1">
+          <w:hyperlink w:anchor="_Toc338582091" w:history="1">
             <w:r>
               <w:rPr>
                 <w:rStyle w:val="Hipercze"/>
@@ -1623,7 +1623,7 @@
                 <w:noProof/>
                 <w:webHidden/>
               </w:rPr>
-              <w:instrText xml:space="preserve"> PAGEREF _Toc337290658 \h </w:instrText>
+              <w:instrText xml:space="preserve"> PAGEREF _Toc338582091 \h </w:instrText>
             </w:r>
             <w:r>
               <w:rPr>
@@ -1669,7 +1669,7 @@
               <w:lang w:eastAsia="pl-PL"/>
             </w:rPr>
           </w:pPr>
-          <w:hyperlink w:anchor="_Toc337290659" w:history="1">
+          <w:hyperlink w:anchor="_Toc338582092" w:history="1">
             <w:r>
               <w:rPr>
                 <w:rStyle w:val="Hipercze"/>
@@ -1696,7 +1696,7 @@
                 <w:noProof/>
                 <w:webHidden/>
               </w:rPr>
-              <w:instrText xml:space="preserve"> PAGEREF _Toc337290659 \h </w:instrText>
+              <w:instrText xml:space="preserve"> PAGEREF _Toc338582092 \h </w:instrText>
             </w:r>
             <w:r>
               <w:rPr>
@@ -1742,7 +1742,7 @@
               <w:lang w:eastAsia="pl-PL"/>
             </w:rPr>
           </w:pPr>
-          <w:hyperlink w:anchor="_Toc337290660" w:history="1">
+          <w:hyperlink w:anchor="_Toc338582093" w:history="1">
             <w:r>
               <w:rPr>
                 <w:rStyle w:val="Hipercze"/>
@@ -1769,7 +1769,7 @@
                 <w:noProof/>
                 <w:webHidden/>
               </w:rPr>
-              <w:instrText xml:space="preserve"> PAGEREF _Toc337290660 \h </w:instrText>
+              <w:instrText xml:space="preserve"> PAGEREF _Toc338582093 \h </w:instrText>
             </w:r>
             <w:r>
               <w:rPr>
@@ -1814,7 +1814,7 @@
               <w:lang w:eastAsia="pl-PL"/>
             </w:rPr>
           </w:pPr>
-          <w:hyperlink w:anchor="_Toc337290661" w:history="1">
+          <w:hyperlink w:anchor="_Toc338582094" w:history="1">
             <w:r>
               <w:rPr>
                 <w:rStyle w:val="Hipercze"/>
@@ -1861,7 +1861,7 @@
                 <w:noProof/>
                 <w:webHidden/>
               </w:rPr>
-              <w:instrText xml:space="preserve"> PAGEREF _Toc337290661 \h </w:instrText>
+              <w:instrText xml:space="preserve"> PAGEREF _Toc338582094 \h </w:instrText>
             </w:r>
             <w:r>
               <w:rPr>
@@ -1908,7 +1908,7 @@
               <w:lang w:eastAsia="pl-PL"/>
             </w:rPr>
           </w:pPr>
-          <w:hyperlink w:anchor="_Toc337290662" w:history="1">
+          <w:hyperlink w:anchor="_Toc338582095" w:history="1">
             <w:r>
               <w:rPr>
                 <w:rStyle w:val="Hipercze"/>
@@ -1953,7 +1953,7 @@
                 <w:noProof/>
                 <w:webHidden/>
               </w:rPr>
-              <w:instrText xml:space="preserve"> PAGEREF _Toc337290662 \h </w:instrText>
+              <w:instrText xml:space="preserve"> PAGEREF _Toc338582095 \h </w:instrText>
             </w:r>
             <w:r>
               <w:rPr>
@@ -2000,7 +2000,7 @@
               <w:lang w:eastAsia="pl-PL"/>
             </w:rPr>
           </w:pPr>
-          <w:hyperlink w:anchor="_Toc337290663" w:history="1">
+          <w:hyperlink w:anchor="_Toc338582096" w:history="1">
             <w:r>
               <w:rPr>
                 <w:rStyle w:val="Hipercze"/>
@@ -2045,7 +2045,7 @@
                 <w:noProof/>
                 <w:webHidden/>
               </w:rPr>
-              <w:instrText xml:space="preserve"> PAGEREF _Toc337290663 \h </w:instrText>
+              <w:instrText xml:space="preserve"> PAGEREF _Toc338582096 \h </w:instrText>
             </w:r>
             <w:r>
               <w:rPr>
@@ -2092,7 +2092,7 @@
               <w:lang w:eastAsia="pl-PL"/>
             </w:rPr>
           </w:pPr>
-          <w:hyperlink w:anchor="_Toc337290664" w:history="1">
+          <w:hyperlink w:anchor="_Toc338582097" w:history="1">
             <w:r>
               <w:rPr>
                 <w:rStyle w:val="Hipercze"/>
@@ -2119,7 +2119,7 @@
                 <w:noProof/>
                 <w:webHidden/>
               </w:rPr>
-              <w:instrText xml:space="preserve"> PAGEREF _Toc337290664 \h </w:instrText>
+              <w:instrText xml:space="preserve"> PAGEREF _Toc338582097 \h </w:instrText>
             </w:r>
             <w:r>
               <w:rPr>
@@ -2166,7 +2166,7 @@
               <w:lang w:eastAsia="pl-PL"/>
             </w:rPr>
           </w:pPr>
-          <w:hyperlink w:anchor="_Toc337290665" w:history="1">
+          <w:hyperlink w:anchor="_Toc338582098" w:history="1">
             <w:r>
               <w:rPr>
                 <w:rStyle w:val="Hipercze"/>
@@ -2193,7 +2193,7 @@
                 <w:noProof/>
                 <w:webHidden/>
               </w:rPr>
-              <w:instrText xml:space="preserve"> PAGEREF _Toc337290665 \h </w:instrText>
+              <w:instrText xml:space="preserve"> PAGEREF _Toc338582098 \h </w:instrText>
             </w:r>
             <w:r>
               <w:rPr>
@@ -2240,7 +2240,7 @@
               <w:lang w:eastAsia="pl-PL"/>
             </w:rPr>
           </w:pPr>
-          <w:hyperlink w:anchor="_Toc337290666" w:history="1">
+          <w:hyperlink w:anchor="_Toc338582099" w:history="1">
             <w:r>
               <w:rPr>
                 <w:rStyle w:val="Hipercze"/>
@@ -2267,7 +2267,7 @@
                 <w:noProof/>
                 <w:webHidden/>
               </w:rPr>
-              <w:instrText xml:space="preserve"> PAGEREF _Toc337290666 \h </w:instrText>
+              <w:instrText xml:space="preserve"> PAGEREF _Toc338582099 \h </w:instrText>
             </w:r>
             <w:r>
               <w:rPr>
@@ -2314,7 +2314,7 @@
               <w:lang w:eastAsia="pl-PL"/>
             </w:rPr>
           </w:pPr>
-          <w:hyperlink w:anchor="_Toc337290667" w:history="1">
+          <w:hyperlink w:anchor="_Toc338582100" w:history="1">
             <w:r>
               <w:rPr>
                 <w:rStyle w:val="Hipercze"/>
@@ -2341,7 +2341,7 @@
                 <w:noProof/>
                 <w:webHidden/>
               </w:rPr>
-              <w:instrText xml:space="preserve"> PAGEREF _Toc337290667 \h </w:instrText>
+              <w:instrText xml:space="preserve"> PAGEREF _Toc338582100 \h </w:instrText>
             </w:r>
             <w:r>
               <w:rPr>
@@ -2388,7 +2388,7 @@
               <w:lang w:eastAsia="pl-PL"/>
             </w:rPr>
           </w:pPr>
-          <w:hyperlink w:anchor="_Toc337290668" w:history="1">
+          <w:hyperlink w:anchor="_Toc338582101" w:history="1">
             <w:r>
               <w:rPr>
                 <w:rStyle w:val="Hipercze"/>
@@ -2415,7 +2415,7 @@
                 <w:noProof/>
                 <w:webHidden/>
               </w:rPr>
-              <w:instrText xml:space="preserve"> PAGEREF _Toc337290668 \h </w:instrText>
+              <w:instrText xml:space="preserve"> PAGEREF _Toc338582101 \h </w:instrText>
             </w:r>
             <w:r>
               <w:rPr>
@@ -2462,7 +2462,7 @@
               <w:lang w:eastAsia="pl-PL"/>
             </w:rPr>
           </w:pPr>
-          <w:hyperlink w:anchor="_Toc337290669" w:history="1">
+          <w:hyperlink w:anchor="_Toc338582102" w:history="1">
             <w:r>
               <w:rPr>
                 <w:rStyle w:val="Hipercze"/>
@@ -2507,7 +2507,7 @@
                 <w:noProof/>
                 <w:webHidden/>
               </w:rPr>
-              <w:instrText xml:space="preserve"> PAGEREF _Toc337290669 \h </w:instrText>
+              <w:instrText xml:space="preserve"> PAGEREF _Toc338582102 \h </w:instrText>
             </w:r>
             <w:r>
               <w:rPr>
@@ -2554,7 +2554,7 @@
               <w:lang w:eastAsia="pl-PL"/>
             </w:rPr>
           </w:pPr>
-          <w:hyperlink w:anchor="_Toc337290670" w:history="1">
+          <w:hyperlink w:anchor="_Toc338582103" w:history="1">
             <w:r>
               <w:rPr>
                 <w:rStyle w:val="Hipercze"/>
@@ -2581,7 +2581,7 @@
                 <w:noProof/>
                 <w:webHidden/>
               </w:rPr>
-              <w:instrText xml:space="preserve"> PAGEREF _Toc337290670 \h </w:instrText>
+              <w:instrText xml:space="preserve"> PAGEREF _Toc338582103 \h </w:instrText>
             </w:r>
             <w:r>
               <w:rPr>
@@ -2601,7 +2601,7 @@
                 <w:noProof/>
                 <w:webHidden/>
               </w:rPr>
-              <w:t>18</w:t>
+              <w:t>19</w:t>
             </w:r>
             <w:r>
               <w:rPr>
@@ -2628,7 +2628,7 @@
               <w:lang w:eastAsia="pl-PL"/>
             </w:rPr>
           </w:pPr>
-          <w:hyperlink w:anchor="_Toc337290671" w:history="1">
+          <w:hyperlink w:anchor="_Toc338582104" w:history="1">
             <w:r>
               <w:rPr>
                 <w:rStyle w:val="Hipercze"/>
@@ -2655,7 +2655,7 @@
                 <w:noProof/>
                 <w:webHidden/>
               </w:rPr>
-              <w:instrText xml:space="preserve"> PAGEREF _Toc337290671 \h </w:instrText>
+              <w:instrText xml:space="preserve"> PAGEREF _Toc338582104 \h </w:instrText>
             </w:r>
             <w:r>
               <w:rPr>
@@ -2675,7 +2675,7 @@
                 <w:noProof/>
                 <w:webHidden/>
               </w:rPr>
-              <w:t>18</w:t>
+              <w:t>19</w:t>
             </w:r>
             <w:r>
               <w:rPr>
@@ -2702,7 +2702,7 @@
               <w:lang w:eastAsia="pl-PL"/>
             </w:rPr>
           </w:pPr>
-          <w:hyperlink w:anchor="_Toc337290672" w:history="1">
+          <w:hyperlink w:anchor="_Toc338582105" w:history="1">
             <w:r>
               <w:rPr>
                 <w:rStyle w:val="Hipercze"/>
@@ -2730,7 +2730,7 @@
                 <w:noProof/>
                 <w:webHidden/>
               </w:rPr>
-              <w:instrText xml:space="preserve"> PAGEREF _Toc337290672 \h </w:instrText>
+              <w:instrText xml:space="preserve"> PAGEREF _Toc338582105 \h </w:instrText>
             </w:r>
             <w:r>
               <w:rPr>
@@ -2750,7 +2750,7 @@
                 <w:noProof/>
                 <w:webHidden/>
               </w:rPr>
-              <w:t>18</w:t>
+              <w:t>19</w:t>
             </w:r>
             <w:r>
               <w:rPr>
@@ -2777,7 +2777,7 @@
               <w:lang w:eastAsia="pl-PL"/>
             </w:rPr>
           </w:pPr>
-          <w:hyperlink w:anchor="_Toc337290673" w:history="1">
+          <w:hyperlink w:anchor="_Toc338582106" w:history="1">
             <w:r>
               <w:rPr>
                 <w:rStyle w:val="Hipercze"/>
@@ -2804,7 +2804,7 @@
                 <w:noProof/>
                 <w:webHidden/>
               </w:rPr>
-              <w:instrText xml:space="preserve"> PAGEREF _Toc337290673 \h </w:instrText>
+              <w:instrText xml:space="preserve"> PAGEREF _Toc338582106 \h </w:instrText>
             </w:r>
             <w:r>
               <w:rPr>
@@ -2824,7 +2824,7 @@
                 <w:noProof/>
                 <w:webHidden/>
               </w:rPr>
-              <w:t>18</w:t>
+              <w:t>19</w:t>
             </w:r>
             <w:r>
               <w:rPr>
@@ -2851,7 +2851,7 @@
               <w:lang w:eastAsia="pl-PL"/>
             </w:rPr>
           </w:pPr>
-          <w:hyperlink w:anchor="_Toc337290674" w:history="1">
+          <w:hyperlink w:anchor="_Toc338582107" w:history="1">
             <w:r>
               <w:rPr>
                 <w:rStyle w:val="Hipercze"/>
@@ -2896,7 +2896,7 @@
                 <w:noProof/>
                 <w:webHidden/>
               </w:rPr>
-              <w:instrText xml:space="preserve"> PAGEREF _Toc337290674 \h </w:instrText>
+              <w:instrText xml:space="preserve"> PAGEREF _Toc338582107 \h </w:instrText>
             </w:r>
             <w:r>
               <w:rPr>
@@ -2916,7 +2916,7 @@
                 <w:noProof/>
                 <w:webHidden/>
               </w:rPr>
-              <w:t>18</w:t>
+              <w:t>19</w:t>
             </w:r>
             <w:r>
               <w:rPr>
@@ -2941,7 +2941,7 @@
               <w:lang w:eastAsia="pl-PL"/>
             </w:rPr>
           </w:pPr>
-          <w:hyperlink w:anchor="_Toc337290675" w:history="1">
+          <w:hyperlink w:anchor="_Toc338582108" w:history="1">
             <w:r>
               <w:rPr>
                 <w:rStyle w:val="Hipercze"/>
@@ -2988,7 +2988,7 @@
                 <w:noProof/>
                 <w:webHidden/>
               </w:rPr>
-              <w:instrText xml:space="preserve"> PAGEREF _Toc337290675 \h </w:instrText>
+              <w:instrText xml:space="preserve"> PAGEREF _Toc338582108 \h </w:instrText>
             </w:r>
             <w:r>
               <w:rPr>
@@ -3035,7 +3035,7 @@
               <w:lang w:eastAsia="pl-PL"/>
             </w:rPr>
           </w:pPr>
-          <w:hyperlink w:anchor="_Toc337290676" w:history="1">
+          <w:hyperlink w:anchor="_Toc338582109" w:history="1">
             <w:r>
               <w:rPr>
                 <w:rStyle w:val="Hipercze"/>
@@ -3082,7 +3082,7 @@
                 <w:noProof/>
                 <w:webHidden/>
               </w:rPr>
-              <w:instrText xml:space="preserve"> PAGEREF _Toc337290676 \h </w:instrText>
+              <w:instrText xml:space="preserve"> PAGEREF _Toc338582109 \h </w:instrText>
             </w:r>
             <w:r>
               <w:rPr>
@@ -3130,7 +3130,7 @@
               <w:lang w:eastAsia="pl-PL"/>
             </w:rPr>
           </w:pPr>
-          <w:hyperlink w:anchor="_Toc337290677" w:history="1">
+          <w:hyperlink w:anchor="_Toc338582110" w:history="1">
             <w:r>
               <w:rPr>
                 <w:rStyle w:val="Hipercze"/>
@@ -3178,7 +3178,7 @@
                 <w:noProof/>
                 <w:webHidden/>
               </w:rPr>
-              <w:instrText xml:space="preserve"> PAGEREF _Toc337290677 \h </w:instrText>
+              <w:instrText xml:space="preserve"> PAGEREF _Toc338582110 \h </w:instrText>
             </w:r>
             <w:r>
               <w:rPr>
@@ -3225,7 +3225,7 @@
               <w:lang w:eastAsia="pl-PL"/>
             </w:rPr>
           </w:pPr>
-          <w:hyperlink w:anchor="_Toc337290678" w:history="1">
+          <w:hyperlink w:anchor="_Toc338582111" w:history="1">
             <w:r>
               <w:rPr>
                 <w:rStyle w:val="Hipercze"/>
@@ -3253,7 +3253,7 @@
                 <w:noProof/>
                 <w:webHidden/>
               </w:rPr>
-              <w:instrText xml:space="preserve"> PAGEREF _Toc337290678 \h </w:instrText>
+              <w:instrText xml:space="preserve"> PAGEREF _Toc338582111 \h </w:instrText>
             </w:r>
             <w:r>
               <w:rPr>
@@ -3300,7 +3300,7 @@
               <w:lang w:eastAsia="pl-PL"/>
             </w:rPr>
           </w:pPr>
-          <w:hyperlink w:anchor="_Toc337290679" w:history="1">
+          <w:hyperlink w:anchor="_Toc338582112" w:history="1">
             <w:r>
               <w:rPr>
                 <w:rStyle w:val="Hipercze"/>
@@ -3328,7 +3328,7 @@
                 <w:noProof/>
                 <w:webHidden/>
               </w:rPr>
-              <w:instrText xml:space="preserve"> PAGEREF _Toc337290679 \h </w:instrText>
+              <w:instrText xml:space="preserve"> PAGEREF _Toc338582112 \h </w:instrText>
             </w:r>
             <w:r>
               <w:rPr>
@@ -3375,7 +3375,7 @@
               <w:lang w:eastAsia="pl-PL"/>
             </w:rPr>
           </w:pPr>
-          <w:hyperlink w:anchor="_Toc337290680" w:history="1">
+          <w:hyperlink w:anchor="_Toc338582113" w:history="1">
             <w:r>
               <w:rPr>
                 <w:rStyle w:val="Hipercze"/>
@@ -3403,7 +3403,7 @@
                 <w:noProof/>
                 <w:webHidden/>
               </w:rPr>
-              <w:instrText xml:space="preserve"> PAGEREF _Toc337290680 \h </w:instrText>
+              <w:instrText xml:space="preserve"> PAGEREF _Toc338582113 \h </w:instrText>
             </w:r>
             <w:r>
               <w:rPr>
@@ -3451,7 +3451,7 @@
               <w:lang w:eastAsia="pl-PL"/>
             </w:rPr>
           </w:pPr>
-          <w:hyperlink w:anchor="_Toc337290681" w:history="1">
+          <w:hyperlink w:anchor="_Toc338582114" w:history="1">
             <w:r>
               <w:rPr>
                 <w:rStyle w:val="Hipercze"/>
@@ -3499,7 +3499,7 @@
                 <w:noProof/>
                 <w:webHidden/>
               </w:rPr>
-              <w:instrText xml:space="preserve"> PAGEREF _Toc337290681 \h </w:instrText>
+              <w:instrText xml:space="preserve"> PAGEREF _Toc338582114 \h </w:instrText>
             </w:r>
             <w:r>
               <w:rPr>
@@ -3546,7 +3546,7 @@
               <w:lang w:eastAsia="pl-PL"/>
             </w:rPr>
           </w:pPr>
-          <w:hyperlink w:anchor="_Toc337290682" w:history="1">
+          <w:hyperlink w:anchor="_Toc338582115" w:history="1">
             <w:r>
               <w:rPr>
                 <w:rStyle w:val="Hipercze"/>
@@ -3574,7 +3574,7 @@
                 <w:noProof/>
                 <w:webHidden/>
               </w:rPr>
-              <w:instrText xml:space="preserve"> PAGEREF _Toc337290682 \h </w:instrText>
+              <w:instrText xml:space="preserve"> PAGEREF _Toc338582115 \h </w:instrText>
             </w:r>
             <w:r>
               <w:rPr>
@@ -3621,7 +3621,7 @@
               <w:lang w:eastAsia="pl-PL"/>
             </w:rPr>
           </w:pPr>
-          <w:hyperlink w:anchor="_Toc337290683" w:history="1">
+          <w:hyperlink w:anchor="_Toc338582116" w:history="1">
             <w:r>
               <w:rPr>
                 <w:rStyle w:val="Hipercze"/>
@@ -3649,7 +3649,7 @@
                 <w:noProof/>
                 <w:webHidden/>
               </w:rPr>
-              <w:instrText xml:space="preserve"> PAGEREF _Toc337290683 \h </w:instrText>
+              <w:instrText xml:space="preserve"> PAGEREF _Toc338582116 \h </w:instrText>
             </w:r>
             <w:r>
               <w:rPr>
@@ -3669,7 +3669,7 @@
                 <w:noProof/>
                 <w:webHidden/>
               </w:rPr>
-              <w:t>20</w:t>
+              <w:t>21</w:t>
             </w:r>
             <w:r>
               <w:rPr>
@@ -3696,7 +3696,7 @@
               <w:lang w:eastAsia="pl-PL"/>
             </w:rPr>
           </w:pPr>
-          <w:hyperlink w:anchor="_Toc337290684" w:history="1">
+          <w:hyperlink w:anchor="_Toc338582117" w:history="1">
             <w:r>
               <w:rPr>
                 <w:rStyle w:val="Hipercze"/>
@@ -3743,7 +3743,7 @@
                 <w:noProof/>
                 <w:webHidden/>
               </w:rPr>
-              <w:instrText xml:space="preserve"> PAGEREF _Toc337290684 \h </w:instrText>
+              <w:instrText xml:space="preserve"> PAGEREF _Toc338582117 \h </w:instrText>
             </w:r>
             <w:r>
               <w:rPr>
@@ -3791,7 +3791,7 @@
               <w:lang w:eastAsia="pl-PL"/>
             </w:rPr>
           </w:pPr>
-          <w:hyperlink w:anchor="_Toc337290685" w:history="1">
+          <w:hyperlink w:anchor="_Toc338582118" w:history="1">
             <w:r>
               <w:rPr>
                 <w:rStyle w:val="Hipercze"/>
@@ -3839,7 +3839,7 @@
                 <w:noProof/>
                 <w:webHidden/>
               </w:rPr>
-              <w:instrText xml:space="preserve"> PAGEREF _Toc337290685 \h </w:instrText>
+              <w:instrText xml:space="preserve"> PAGEREF _Toc338582118 \h </w:instrText>
             </w:r>
             <w:r>
               <w:rPr>
@@ -3886,7 +3886,7 @@
               <w:lang w:eastAsia="pl-PL"/>
             </w:rPr>
           </w:pPr>
-          <w:hyperlink w:anchor="_Toc337290686" w:history="1">
+          <w:hyperlink w:anchor="_Toc338582119" w:history="1">
             <w:r>
               <w:rPr>
                 <w:rStyle w:val="Hipercze"/>
@@ -3914,7 +3914,7 @@
                 <w:noProof/>
                 <w:webHidden/>
               </w:rPr>
-              <w:instrText xml:space="preserve"> PAGEREF _Toc337290686 \h </w:instrText>
+              <w:instrText xml:space="preserve"> PAGEREF _Toc338582119 \h </w:instrText>
             </w:r>
             <w:r>
               <w:rPr>
@@ -3962,7 +3962,7 @@
               <w:lang w:eastAsia="pl-PL"/>
             </w:rPr>
           </w:pPr>
-          <w:hyperlink w:anchor="_Toc337290687" w:history="1">
+          <w:hyperlink w:anchor="_Toc338582120" w:history="1">
             <w:r>
               <w:rPr>
                 <w:rStyle w:val="Hipercze"/>
@@ -4010,7 +4010,7 @@
                 <w:noProof/>
                 <w:webHidden/>
               </w:rPr>
-              <w:instrText xml:space="preserve"> PAGEREF _Toc337290687 \h </w:instrText>
+              <w:instrText xml:space="preserve"> PAGEREF _Toc338582120 \h </w:instrText>
             </w:r>
             <w:r>
               <w:rPr>
@@ -4055,7 +4055,7 @@
               <w:lang w:eastAsia="pl-PL"/>
             </w:rPr>
           </w:pPr>
-          <w:hyperlink w:anchor="_Toc337290688" w:history="1">
+          <w:hyperlink w:anchor="_Toc338582121" w:history="1">
             <w:r>
               <w:rPr>
                 <w:rStyle w:val="Hipercze"/>
@@ -4102,7 +4102,7 @@
                 <w:noProof/>
                 <w:webHidden/>
               </w:rPr>
-              <w:instrText xml:space="preserve"> PAGEREF _Toc337290688 \h </w:instrText>
+              <w:instrText xml:space="preserve"> PAGEREF _Toc338582121 \h </w:instrText>
             </w:r>
             <w:r>
               <w:rPr>
@@ -4149,7 +4149,7 @@
               <w:lang w:eastAsia="pl-PL"/>
             </w:rPr>
           </w:pPr>
-          <w:hyperlink w:anchor="_Toc337290689" w:history="1">
+          <w:hyperlink w:anchor="_Toc338582122" w:history="1">
             <w:r>
               <w:rPr>
                 <w:rStyle w:val="Hipercze"/>
@@ -4196,7 +4196,7 @@
                 <w:noProof/>
                 <w:webHidden/>
               </w:rPr>
-              <w:instrText xml:space="preserve"> PAGEREF _Toc337290689 \h </w:instrText>
+              <w:instrText xml:space="preserve"> PAGEREF _Toc338582122 \h </w:instrText>
             </w:r>
             <w:r>
               <w:rPr>
@@ -4244,7 +4244,7 @@
               <w:lang w:eastAsia="pl-PL"/>
             </w:rPr>
           </w:pPr>
-          <w:hyperlink w:anchor="_Toc337290690" w:history="1">
+          <w:hyperlink w:anchor="_Toc338582123" w:history="1">
             <w:r>
               <w:rPr>
                 <w:rStyle w:val="Hipercze"/>
@@ -4292,7 +4292,7 @@
                 <w:noProof/>
                 <w:webHidden/>
               </w:rPr>
-              <w:instrText xml:space="preserve"> PAGEREF _Toc337290690 \h </w:instrText>
+              <w:instrText xml:space="preserve"> PAGEREF _Toc338582123 \h </w:instrText>
             </w:r>
             <w:r>
               <w:rPr>
@@ -4340,7 +4340,7 @@
               <w:lang w:eastAsia="pl-PL"/>
             </w:rPr>
           </w:pPr>
-          <w:hyperlink w:anchor="_Toc337290691" w:history="1">
+          <w:hyperlink w:anchor="_Toc338582124" w:history="1">
             <w:r>
               <w:rPr>
                 <w:rStyle w:val="Hipercze"/>
@@ -4388,7 +4388,7 @@
                 <w:noProof/>
                 <w:webHidden/>
               </w:rPr>
-              <w:instrText xml:space="preserve"> PAGEREF _Toc337290691 \h </w:instrText>
+              <w:instrText xml:space="preserve"> PAGEREF _Toc338582124 \h </w:instrText>
             </w:r>
             <w:r>
               <w:rPr>
@@ -4436,7 +4436,7 @@
               <w:lang w:eastAsia="pl-PL"/>
             </w:rPr>
           </w:pPr>
-          <w:hyperlink w:anchor="_Toc337290692" w:history="1">
+          <w:hyperlink w:anchor="_Toc338582125" w:history="1">
             <w:r>
               <w:rPr>
                 <w:rStyle w:val="Hipercze"/>
@@ -4484,7 +4484,7 @@
                 <w:noProof/>
                 <w:webHidden/>
               </w:rPr>
-              <w:instrText xml:space="preserve"> PAGEREF _Toc337290692 \h </w:instrText>
+              <w:instrText xml:space="preserve"> PAGEREF _Toc338582125 \h </w:instrText>
             </w:r>
             <w:r>
               <w:rPr>
@@ -4532,7 +4532,7 @@
               <w:lang w:eastAsia="pl-PL"/>
             </w:rPr>
           </w:pPr>
-          <w:hyperlink w:anchor="_Toc337290693" w:history="1">
+          <w:hyperlink w:anchor="_Toc338582126" w:history="1">
             <w:r>
               <w:rPr>
                 <w:rStyle w:val="Hipercze"/>
@@ -4580,7 +4580,7 @@
                 <w:noProof/>
                 <w:webHidden/>
               </w:rPr>
-              <w:instrText xml:space="preserve"> PAGEREF _Toc337290693 \h </w:instrText>
+              <w:instrText xml:space="preserve"> PAGEREF _Toc338582126 \h </w:instrText>
             </w:r>
             <w:r>
               <w:rPr>
@@ -4628,7 +4628,7 @@
               <w:lang w:eastAsia="pl-PL"/>
             </w:rPr>
           </w:pPr>
-          <w:hyperlink w:anchor="_Toc337290694" w:history="1">
+          <w:hyperlink w:anchor="_Toc338582127" w:history="1">
             <w:r>
               <w:rPr>
                 <w:rStyle w:val="Hipercze"/>
@@ -4676,7 +4676,7 @@
                 <w:noProof/>
                 <w:webHidden/>
               </w:rPr>
-              <w:instrText xml:space="preserve"> PAGEREF _Toc337290694 \h </w:instrText>
+              <w:instrText xml:space="preserve"> PAGEREF _Toc338582127 \h </w:instrText>
             </w:r>
             <w:r>
               <w:rPr>
@@ -4724,7 +4724,7 @@
               <w:lang w:eastAsia="pl-PL"/>
             </w:rPr>
           </w:pPr>
-          <w:hyperlink w:anchor="_Toc337290695" w:history="1">
+          <w:hyperlink w:anchor="_Toc338582128" w:history="1">
             <w:r>
               <w:rPr>
                 <w:rStyle w:val="Hipercze"/>
@@ -4772,7 +4772,7 @@
                 <w:noProof/>
                 <w:webHidden/>
               </w:rPr>
-              <w:instrText xml:space="preserve"> PAGEREF _Toc337290695 \h </w:instrText>
+              <w:instrText xml:space="preserve"> PAGEREF _Toc338582128 \h </w:instrText>
             </w:r>
             <w:r>
               <w:rPr>
@@ -4819,7 +4819,7 @@
               <w:lang w:eastAsia="pl-PL"/>
             </w:rPr>
           </w:pPr>
-          <w:hyperlink w:anchor="_Toc337290696" w:history="1">
+          <w:hyperlink w:anchor="_Toc338582129" w:history="1">
             <w:r>
               <w:rPr>
                 <w:rStyle w:val="Hipercze"/>
@@ -4866,7 +4866,7 @@
                 <w:noProof/>
                 <w:webHidden/>
               </w:rPr>
-              <w:instrText xml:space="preserve"> PAGEREF _Toc337290696 \h </w:instrText>
+              <w:instrText xml:space="preserve"> PAGEREF _Toc338582129 \h </w:instrText>
             </w:r>
             <w:r>
               <w:rPr>
@@ -4913,7 +4913,7 @@
               <w:lang w:eastAsia="pl-PL"/>
             </w:rPr>
           </w:pPr>
-          <w:hyperlink w:anchor="_Toc337290697" w:history="1">
+          <w:hyperlink w:anchor="_Toc338582130" w:history="1">
             <w:r>
               <w:rPr>
                 <w:rStyle w:val="Hipercze"/>
@@ -4960,7 +4960,7 @@
                 <w:noProof/>
                 <w:webHidden/>
               </w:rPr>
-              <w:instrText xml:space="preserve"> PAGEREF _Toc337290697 \h </w:instrText>
+              <w:instrText xml:space="preserve"> PAGEREF _Toc338582130 \h </w:instrText>
             </w:r>
             <w:r>
               <w:rPr>
@@ -5007,7 +5007,7 @@
               <w:lang w:eastAsia="pl-PL"/>
             </w:rPr>
           </w:pPr>
-          <w:hyperlink w:anchor="_Toc337290698" w:history="1">
+          <w:hyperlink w:anchor="_Toc338582131" w:history="1">
             <w:r>
               <w:rPr>
                 <w:rStyle w:val="Hipercze"/>
@@ -5054,7 +5054,7 @@
                 <w:noProof/>
                 <w:webHidden/>
               </w:rPr>
-              <w:instrText xml:space="preserve"> PAGEREF _Toc337290698 \h </w:instrText>
+              <w:instrText xml:space="preserve"> PAGEREF _Toc338582131 \h </w:instrText>
             </w:r>
             <w:r>
               <w:rPr>
@@ -5099,7 +5099,7 @@
               <w:lang w:eastAsia="pl-PL"/>
             </w:rPr>
           </w:pPr>
-          <w:hyperlink w:anchor="_Toc337290699" w:history="1">
+          <w:hyperlink w:anchor="_Toc338582132" w:history="1">
             <w:r>
               <w:rPr>
                 <w:rStyle w:val="Hipercze"/>
@@ -5146,7 +5146,7 @@
                 <w:noProof/>
                 <w:webHidden/>
               </w:rPr>
-              <w:instrText xml:space="preserve"> PAGEREF _Toc337290699 \h </w:instrText>
+              <w:instrText xml:space="preserve"> PAGEREF _Toc338582132 \h </w:instrText>
             </w:r>
             <w:r>
               <w:rPr>
@@ -5191,7 +5191,7 @@
               <w:lang w:eastAsia="pl-PL"/>
             </w:rPr>
           </w:pPr>
-          <w:hyperlink w:anchor="_Toc337290700" w:history="1">
+          <w:hyperlink w:anchor="_Toc338582133" w:history="1">
             <w:r>
               <w:rPr>
                 <w:rStyle w:val="Hipercze"/>
@@ -5218,7 +5218,7 @@
                 <w:noProof/>
                 <w:webHidden/>
               </w:rPr>
-              <w:instrText xml:space="preserve"> PAGEREF _Toc337290700 \h </w:instrText>
+              <w:instrText xml:space="preserve"> PAGEREF _Toc338582133 \h </w:instrText>
             </w:r>
             <w:r>
               <w:rPr>
@@ -5263,7 +5263,7 @@
               <w:lang w:eastAsia="pl-PL"/>
             </w:rPr>
           </w:pPr>
-          <w:hyperlink w:anchor="_Toc337290701" w:history="1">
+          <w:hyperlink w:anchor="_Toc338582134" w:history="1">
             <w:r>
               <w:rPr>
                 <w:rStyle w:val="Hipercze"/>
@@ -5290,7 +5290,7 @@
                 <w:noProof/>
                 <w:webHidden/>
               </w:rPr>
-              <w:instrText xml:space="preserve"> PAGEREF _Toc337290701 \h </w:instrText>
+              <w:instrText xml:space="preserve"> PAGEREF _Toc338582134 \h </w:instrText>
             </w:r>
             <w:r>
               <w:rPr>
@@ -5335,7 +5335,7 @@
               <w:lang w:eastAsia="pl-PL"/>
             </w:rPr>
           </w:pPr>
-          <w:hyperlink w:anchor="_Toc337290702" w:history="1">
+          <w:hyperlink w:anchor="_Toc338582135" w:history="1">
             <w:r>
               <w:rPr>
                 <w:rStyle w:val="Hipercze"/>
@@ -5362,7 +5362,7 @@
                 <w:noProof/>
                 <w:webHidden/>
               </w:rPr>
-              <w:instrText xml:space="preserve"> PAGEREF _Toc337290702 \h </w:instrText>
+              <w:instrText xml:space="preserve"> PAGEREF _Toc338582135 \h </w:instrText>
             </w:r>
             <w:r>
               <w:rPr>
@@ -5407,7 +5407,7 @@
               <w:lang w:eastAsia="pl-PL"/>
             </w:rPr>
           </w:pPr>
-          <w:hyperlink w:anchor="_Toc337290703" w:history="1">
+          <w:hyperlink w:anchor="_Toc338582136" w:history="1">
             <w:r>
               <w:rPr>
                 <w:rStyle w:val="Hipercze"/>
@@ -5434,7 +5434,7 @@
                 <w:noProof/>
                 <w:webHidden/>
               </w:rPr>
-              <w:instrText xml:space="preserve"> PAGEREF _Toc337290703 \h </w:instrText>
+              <w:instrText xml:space="preserve"> PAGEREF _Toc338582136 \h </w:instrText>
             </w:r>
             <w:r>
               <w:rPr>
@@ -5479,7 +5479,7 @@
               <w:lang w:eastAsia="pl-PL"/>
             </w:rPr>
           </w:pPr>
-          <w:hyperlink w:anchor="_Toc337290704" w:history="1">
+          <w:hyperlink w:anchor="_Toc338582137" w:history="1">
             <w:r>
               <w:rPr>
                 <w:rStyle w:val="Hipercze"/>
@@ -5506,7 +5506,7 @@
                 <w:noProof/>
                 <w:webHidden/>
               </w:rPr>
-              <w:instrText xml:space="preserve"> PAGEREF _Toc337290704 \h </w:instrText>
+              <w:instrText xml:space="preserve"> PAGEREF _Toc338582137 \h </w:instrText>
             </w:r>
             <w:r>
               <w:rPr>
@@ -5551,7 +5551,7 @@
               <w:lang w:eastAsia="pl-PL"/>
             </w:rPr>
           </w:pPr>
-          <w:hyperlink w:anchor="_Toc337290705" w:history="1">
+          <w:hyperlink w:anchor="_Toc338582138" w:history="1">
             <w:r>
               <w:rPr>
                 <w:rStyle w:val="Hipercze"/>
@@ -5578,7 +5578,7 @@
                 <w:noProof/>
                 <w:webHidden/>
               </w:rPr>
-              <w:instrText xml:space="preserve"> PAGEREF _Toc337290705 \h </w:instrText>
+              <w:instrText xml:space="preserve"> PAGEREF _Toc338582138 \h </w:instrText>
             </w:r>
             <w:r>
               <w:rPr>
@@ -5623,7 +5623,7 @@
               <w:lang w:eastAsia="pl-PL"/>
             </w:rPr>
           </w:pPr>
-          <w:hyperlink w:anchor="_Toc337290706" w:history="1">
+          <w:hyperlink w:anchor="_Toc338582139" w:history="1">
             <w:r>
               <w:rPr>
                 <w:rStyle w:val="Hipercze"/>
@@ -5650,7 +5650,7 @@
                 <w:noProof/>
                 <w:webHidden/>
               </w:rPr>
-              <w:instrText xml:space="preserve"> PAGEREF _Toc337290706 \h </w:instrText>
+              <w:instrText xml:space="preserve"> PAGEREF _Toc338582139 \h </w:instrText>
             </w:r>
             <w:r>
               <w:rPr>
@@ -5695,7 +5695,7 @@
               <w:lang w:eastAsia="pl-PL"/>
             </w:rPr>
           </w:pPr>
-          <w:hyperlink w:anchor="_Toc337290707" w:history="1">
+          <w:hyperlink w:anchor="_Toc338582140" w:history="1">
             <w:r>
               <w:rPr>
                 <w:rStyle w:val="Hipercze"/>
@@ -5722,7 +5722,7 @@
                 <w:noProof/>
                 <w:webHidden/>
               </w:rPr>
-              <w:instrText xml:space="preserve"> PAGEREF _Toc337290707 \h </w:instrText>
+              <w:instrText xml:space="preserve"> PAGEREF _Toc338582140 \h </w:instrText>
             </w:r>
             <w:r>
               <w:rPr>
@@ -5778,7 +5778,7 @@
       <w:pPr>
         <w:pStyle w:val="Nagwek1"/>
       </w:pPr>
-      <w:bookmarkStart w:id="1" w:name="_Toc337290646"/>
+      <w:bookmarkStart w:id="1" w:name="_Toc338582079"/>
       <w:commentRangeStart w:id="2"/>
       <w:r>
         <w:lastRenderedPageBreak/>
@@ -5970,7 +5970,7 @@
       </w:pPr>
       <w:bookmarkStart w:id="3" w:name="_Toc300735033"/>
       <w:bookmarkStart w:id="4" w:name="_Toc303703863"/>
-      <w:bookmarkStart w:id="5" w:name="_Toc337290647"/>
+      <w:bookmarkStart w:id="5" w:name="_Toc338582080"/>
       <w:r>
         <w:t>Struktura pracy</w:t>
       </w:r>
@@ -6071,7 +6071,7 @@
       <w:pPr>
         <w:pStyle w:val="Rozdzia"/>
       </w:pPr>
-      <w:bookmarkStart w:id="6" w:name="_Toc337290648"/>
+      <w:bookmarkStart w:id="6" w:name="_Toc338582081"/>
       <w:r>
         <w:t>Koncepcja usługi</w:t>
       </w:r>
@@ -6185,7 +6185,7 @@
       <w:pPr>
         <w:pStyle w:val="Podrozdzia1"/>
       </w:pPr>
-      <w:bookmarkStart w:id="7" w:name="_Toc337290649"/>
+      <w:bookmarkStart w:id="7" w:name="_Toc338582082"/>
       <w:r>
         <w:t>Charakterystyka nowoczesnej architektury systemu informatycznego</w:t>
       </w:r>
@@ -6358,7 +6358,7 @@
       <w:pPr>
         <w:pStyle w:val="Podrozdzia1"/>
       </w:pPr>
-      <w:bookmarkStart w:id="8" w:name="_Toc337290650"/>
+      <w:bookmarkStart w:id="8" w:name="_Toc338582083"/>
       <w:r>
         <w:t>Serwisy w nowoczesnych systemach informatycznych</w:t>
       </w:r>
@@ -6551,7 +6551,7 @@
       <w:pPr>
         <w:pStyle w:val="Podrozdzia1"/>
       </w:pPr>
-      <w:bookmarkStart w:id="9" w:name="_Toc337290651"/>
+      <w:bookmarkStart w:id="9" w:name="_Toc338582084"/>
       <w:r>
         <w:t>Definicja Serwisu</w:t>
       </w:r>
@@ -6972,45 +6972,7 @@
         <w:t xml:space="preserve">em </w:t>
       </w:r>
     </w:p>
-    <w:p>
-      <w:pPr>
-        <w:ind w:firstLine="357"/>
-      </w:pPr>
-      <w:proofErr w:type="spellStart"/>
-      <w:r>
-        <w:t>Dodac</w:t>
-      </w:r>
-      <w:proofErr w:type="spellEnd"/>
-      <w:r>
-        <w:t xml:space="preserve"> inna definicje serwisu</w:t>
-      </w:r>
-    </w:p>
-    <w:p>
-      <w:pPr>
-        <w:ind w:firstLine="357"/>
-      </w:pPr>
-      <w:commentRangeStart w:id="11"/>
-      <w:proofErr w:type="spellStart"/>
-      <w:r>
-        <w:t>Dodac</w:t>
-      </w:r>
-      <w:proofErr w:type="spellEnd"/>
-      <w:r>
-        <w:t xml:space="preserve"> – komponenty serwisu – rys z opisem</w:t>
-      </w:r>
-      <w:commentRangeEnd w:id="11"/>
-      <w:r>
-        <w:rPr>
-          <w:rStyle w:val="Odwoaniedokomentarza"/>
-        </w:rPr>
-        <w:commentReference w:id="11"/>
-      </w:r>
-    </w:p>
-    <w:p>
-      <w:pPr>
-        <w:ind w:firstLine="357"/>
-      </w:pPr>
-    </w:p>
+    <w:p/>
     <w:p>
       <w:pPr>
         <w:ind w:firstLine="357"/>
@@ -7095,7 +7057,7 @@
           <w:rPr>
             <w:noProof/>
           </w:rPr>
-          <w:t>1</w:t>
+          <w:t>2</w:t>
         </w:r>
       </w:fldSimple>
       <w:r>
@@ -7181,8 +7143,8 @@
       <w:pPr>
         <w:pStyle w:val="Legenda"/>
       </w:pPr>
-      <w:bookmarkStart w:id="12" w:name="_Ref336172461"/>
-      <w:bookmarkStart w:id="13" w:name="_Ref336172407"/>
+      <w:bookmarkStart w:id="11" w:name="_Ref336172461"/>
+      <w:bookmarkStart w:id="12" w:name="_Ref336172407"/>
       <w:r>
         <w:t xml:space="preserve">Rysunek </w:t>
       </w:r>
@@ -7194,11 +7156,11 @@
           <w:t>2</w:t>
         </w:r>
       </w:fldSimple>
+      <w:bookmarkEnd w:id="11"/>
+      <w:r>
+        <w:t xml:space="preserve"> – Przykład wzajemnych powiązań komponentów systemu</w:t>
+      </w:r>
       <w:bookmarkEnd w:id="12"/>
-      <w:r>
-        <w:t xml:space="preserve"> – Przykład wzajemnych powiązań komponentów systemu</w:t>
-      </w:r>
-      <w:bookmarkEnd w:id="13"/>
     </w:p>
     <w:p>
       <w:pPr>
@@ -7343,11 +7305,11 @@
       <w:pPr>
         <w:pStyle w:val="Nagwek2"/>
       </w:pPr>
-      <w:bookmarkStart w:id="14" w:name="_Toc337290652"/>
+      <w:bookmarkStart w:id="13" w:name="_Toc338582085"/>
       <w:r>
         <w:t>Typy serwisów</w:t>
       </w:r>
-      <w:bookmarkEnd w:id="14"/>
+      <w:bookmarkEnd w:id="13"/>
     </w:p>
     <w:p>
       <w:pPr>
@@ -7444,17 +7406,71 @@
       </w:r>
     </w:p>
     <w:p>
-      <w:commentRangeStart w:id="15"/>
-      <w:r>
+      <w:r>
+        <w:rPr>
+          <w:noProof/>
+          <w:lang w:eastAsia="pl-PL"/>
+        </w:rPr>
         <w:lastRenderedPageBreak/>
+        <w:drawing>
+          <wp:inline distT="0" distB="0" distL="0" distR="0">
+            <wp:extent cx="4925113" cy="5191850"/>
+            <wp:effectExtent l="19050" t="0" r="8837" b="0"/>
+            <wp:docPr id="2" name="Obraz 1" descr="ServicesTypesAndLyers.png"/>
+            <wp:cNvGraphicFramePr>
+              <a:graphicFrameLocks xmlns:a="http://schemas.openxmlformats.org/drawingml/2006/main" noChangeAspect="1"/>
+            </wp:cNvGraphicFramePr>
+            <a:graphic xmlns:a="http://schemas.openxmlformats.org/drawingml/2006/main">
+              <a:graphicData uri="http://schemas.openxmlformats.org/drawingml/2006/picture">
+                <pic:pic xmlns:pic="http://schemas.openxmlformats.org/drawingml/2006/picture">
+                  <pic:nvPicPr>
+                    <pic:cNvPr id="0" name="ServicesTypesAndLyers.png"/>
+                    <pic:cNvPicPr/>
+                  </pic:nvPicPr>
+                  <pic:blipFill>
+                    <a:blip r:embed="rId12" cstate="print"/>
+                    <a:stretch>
+                      <a:fillRect/>
+                    </a:stretch>
+                  </pic:blipFill>
+                  <pic:spPr>
+                    <a:xfrm>
+                      <a:off x="0" y="0"/>
+                      <a:ext cx="4925113" cy="5191850"/>
+                    </a:xfrm>
+                    <a:prstGeom prst="rect">
+                      <a:avLst/>
+                    </a:prstGeom>
+                  </pic:spPr>
+                </pic:pic>
+              </a:graphicData>
+            </a:graphic>
+          </wp:inline>
+        </w:drawing>
+      </w:r>
+    </w:p>
+    <w:p>
+      <w:commentRangeStart w:id="14"/>
+      <w:r>
         <w:t>Rys 2-12 p 72</w:t>
       </w:r>
-      <w:commentRangeEnd w:id="15"/>
+      <w:commentRangeEnd w:id="14"/>
       <w:r>
         <w:rPr>
           <w:rStyle w:val="Odwoaniedokomentarza"/>
         </w:rPr>
-        <w:commentReference w:id="15"/>
+        <w:commentReference w:id="14"/>
+      </w:r>
+      <w:r>
+        <w:t xml:space="preserve"> – </w:t>
+      </w:r>
+      <w:proofErr w:type="spellStart"/>
+      <w:r>
+        <w:t>dodac</w:t>
+      </w:r>
+      <w:proofErr w:type="spellEnd"/>
+      <w:r>
+        <w:t xml:space="preserve"> opis</w:t>
       </w:r>
     </w:p>
     <w:p/>
@@ -7496,11 +7512,11 @@
       <w:pPr>
         <w:pStyle w:val="Podrozdzia1"/>
       </w:pPr>
-      <w:bookmarkStart w:id="16" w:name="_Toc337290653"/>
+      <w:bookmarkStart w:id="15" w:name="_Toc338582086"/>
       <w:r>
         <w:t>Architektura zorientowana na usługi</w:t>
       </w:r>
-      <w:bookmarkEnd w:id="16"/>
+      <w:bookmarkEnd w:id="15"/>
       <w:r>
         <w:t xml:space="preserve"> </w:t>
       </w:r>
@@ -7510,7 +7526,11 @@
         <w:ind w:firstLine="357"/>
       </w:pPr>
       <w:r>
-        <w:t xml:space="preserve">Architektura zorientowana na usługi jest to paradygmat tworzenia oprogramowania jako grupy zorkiestrowanych, współpracujących ze sobą usług, które działając ze sobą spełniają wymagania użytkownika. Istotne jest słabe powiązanie pomiędzy poszczególnymi usługami – umożliwia to wielokrotne użycie serwisów oraz ułatwia ich testowanie. Wzajemna komunikacja pomiędzy współpracującymi serwisami jest prowadzona przy użyciu zdefiniowanego protokołu komunikacyjnego. Komunikaty przesyłane są w formacie sprecyzowanym w protokole (najczęściej oparty o XML, JSON).   </w:t>
+        <w:t xml:space="preserve">Architektura zorientowana na usługi jest to paradygmat tworzenia oprogramowania jako grupy zorkiestrowanych, współpracujących ze sobą usług, które działając ze sobą spełniają wymagania użytkownika. Istotne jest słabe powiązanie pomiędzy poszczególnymi usługami – </w:t>
+      </w:r>
+      <w:r>
+        <w:lastRenderedPageBreak/>
+        <w:t xml:space="preserve">umożliwia to wielokrotne użycie serwisów oraz ułatwia ich testowanie. Wzajemna komunikacja pomiędzy współpracującymi serwisami jest prowadzona przy użyciu zdefiniowanego protokołu komunikacyjnego. Komunikaty przesyłane są w formacie sprecyzowanym w protokole (najczęściej oparty o XML, JSON).   </w:t>
       </w:r>
     </w:p>
     <w:p>
@@ -7551,11 +7571,11 @@
       <w:pPr>
         <w:pStyle w:val="Nagwek2"/>
       </w:pPr>
-      <w:bookmarkStart w:id="17" w:name="_Toc337290654"/>
+      <w:bookmarkStart w:id="16" w:name="_Toc338582087"/>
       <w:r>
         <w:t>SOA - koncepcja</w:t>
       </w:r>
-      <w:bookmarkEnd w:id="17"/>
+      <w:bookmarkEnd w:id="16"/>
     </w:p>
     <w:p>
       <w:r>
@@ -7662,12 +7682,11 @@
       <w:pPr>
         <w:pStyle w:val="Nagwek2"/>
       </w:pPr>
-      <w:bookmarkStart w:id="18" w:name="_Toc337290655"/>
-      <w:r>
-        <w:lastRenderedPageBreak/>
+      <w:bookmarkStart w:id="17" w:name="_Toc338582088"/>
+      <w:r>
         <w:t>Cykl życia systemu opartego o paradygmat SOA</w:t>
       </w:r>
-      <w:bookmarkEnd w:id="18"/>
+      <w:bookmarkEnd w:id="17"/>
     </w:p>
     <w:p>
       <w:pPr>
@@ -7749,6 +7768,7 @@
           <w:noProof/>
           <w:lang w:eastAsia="pl-PL"/>
         </w:rPr>
+        <w:lastRenderedPageBreak/>
         <w:drawing>
           <wp:inline distT="0" distB="0" distL="0" distR="0">
             <wp:extent cx="5720080" cy="3776980"/>
@@ -7765,7 +7785,7 @@
                     <pic:cNvPicPr/>
                   </pic:nvPicPr>
                   <pic:blipFill>
-                    <a:blip r:embed="rId12" cstate="print"/>
+                    <a:blip r:embed="rId13" cstate="print"/>
                     <a:stretch>
                       <a:fillRect/>
                     </a:stretch>
@@ -7790,7 +7810,7 @@
       <w:pPr>
         <w:pStyle w:val="Legenda"/>
       </w:pPr>
-      <w:bookmarkStart w:id="19" w:name="_Ref336173275"/>
+      <w:bookmarkStart w:id="18" w:name="_Ref336173275"/>
       <w:r>
         <w:t xml:space="preserve">Rysunek </w:t>
       </w:r>
@@ -7802,7 +7822,7 @@
           <w:t>3</w:t>
         </w:r>
       </w:fldSimple>
-      <w:bookmarkEnd w:id="19"/>
+      <w:bookmarkEnd w:id="18"/>
       <w:r>
         <w:t xml:space="preserve"> - cykl życia systemu</w:t>
       </w:r>
@@ -7818,26 +7838,22 @@
       </w:r>
       <w:proofErr w:type="spellEnd"/>
       <w:r>
-        <w:t xml:space="preserve"> używalne musimy zapewnić ich bezstanowość – informacje o </w:t>
-      </w:r>
-      <w:r>
-        <w:lastRenderedPageBreak/>
-        <w:t xml:space="preserve">poprzednich akcjach nie mogą być przechowywane w serwisach. Trzeba mięć także na uwadze  hermetyzację, czyli ukrycie szczegółów implementacyjnych oraz konfiguracyjnych za interfejsem. </w:t>
+        <w:t xml:space="preserve"> używalne musimy zapewnić ich bezstanowość – informacje o poprzednich akcjach nie mogą być przechowywane w serwisach. Trzeba mięć także na uwadze  hermetyzację, czyli ukrycie szczegółów implementacyjnych oraz konfiguracyjnych za interfejsem. </w:t>
       </w:r>
     </w:p>
     <w:p>
       <w:pPr>
         <w:pStyle w:val="Nagwek2"/>
       </w:pPr>
-      <w:bookmarkStart w:id="20" w:name="_Toc337290656"/>
+      <w:bookmarkStart w:id="19" w:name="_Toc338582089"/>
       <w:r>
         <w:t xml:space="preserve">Zalety </w:t>
       </w:r>
-      <w:commentRangeStart w:id="21"/>
+      <w:commentRangeStart w:id="20"/>
       <w:r>
         <w:t>podejścia SOA</w:t>
       </w:r>
-      <w:commentRangeEnd w:id="21"/>
+      <w:commentRangeEnd w:id="20"/>
       <w:r>
         <w:rPr>
           <w:rStyle w:val="Odwoaniedokomentarza"/>
@@ -7846,9 +7862,9 @@
           <w:bCs w:val="0"/>
           <w:color w:val="auto"/>
         </w:rPr>
-        <w:commentReference w:id="21"/>
-      </w:r>
-      <w:bookmarkEnd w:id="20"/>
+        <w:commentReference w:id="20"/>
+      </w:r>
+      <w:bookmarkEnd w:id="19"/>
     </w:p>
     <w:p>
       <w:r>
@@ -7869,22 +7885,26 @@
     <w:p>
       <w:r>
         <w:tab/>
-        <w:t>Kolejną zaletą jest możliwość tworzenia poszczególnych serwisów z wykorzystaniem różnych technologii oraz platform jest to możliwe dzięki zunifikowanej komunikacji opartej o protokół http. Jest to szczególnie ważne w przypadku integracji z systemami odziedziczonymi, których rozwój jest bardzo utrudniony z uwagi na często przestarzałe technologie lub niemożliwy ze względu na brak dostępu do kodu  źródłowego istniejącego systemu.</w:t>
+        <w:t xml:space="preserve">Kolejną zaletą jest możliwość tworzenia poszczególnych serwisów z wykorzystaniem różnych technologii oraz platform jest to możliwe dzięki zunifikowanej komunikacji opartej o protokół http. Jest to szczególnie ważne w przypadku integracji z systemami odziedziczonymi, </w:t>
+      </w:r>
+      <w:r>
+        <w:lastRenderedPageBreak/>
+        <w:t>których rozwój jest bardzo utrudniony z uwagi na często przestarzałe technologie lub niemożliwy ze względu na brak dostępu do kodu  źródłowego istniejącego systemu.</w:t>
       </w:r>
     </w:p>
     <w:p>
       <w:pPr>
         <w:pStyle w:val="Nagwek2"/>
       </w:pPr>
-      <w:bookmarkStart w:id="22" w:name="_Toc337290657"/>
+      <w:bookmarkStart w:id="21" w:name="_Toc338582090"/>
       <w:r>
         <w:t xml:space="preserve">Ograniczenia </w:t>
       </w:r>
-      <w:commentRangeStart w:id="23"/>
+      <w:commentRangeStart w:id="22"/>
       <w:r>
         <w:t>podejścia SOA</w:t>
       </w:r>
-      <w:commentRangeEnd w:id="23"/>
+      <w:commentRangeEnd w:id="22"/>
       <w:r>
         <w:rPr>
           <w:rStyle w:val="Odwoaniedokomentarza"/>
@@ -7893,9 +7913,9 @@
           <w:bCs w:val="0"/>
           <w:color w:val="auto"/>
         </w:rPr>
-        <w:commentReference w:id="23"/>
-      </w:r>
-      <w:bookmarkEnd w:id="22"/>
+        <w:commentReference w:id="22"/>
+      </w:r>
+      <w:bookmarkEnd w:id="21"/>
     </w:p>
     <w:p>
       <w:r>
@@ -7970,25 +7990,25 @@
       <w:pPr>
         <w:pStyle w:val="Podrozdzia1"/>
       </w:pPr>
-      <w:bookmarkStart w:id="24" w:name="_Toc337290658"/>
+      <w:bookmarkStart w:id="23" w:name="_Toc338582091"/>
       <w:r>
         <w:t xml:space="preserve">Architektura zorientowana na usługi </w:t>
       </w:r>
       <w:r>
         <w:t xml:space="preserve"> -old!!</w:t>
       </w:r>
+      <w:bookmarkEnd w:id="23"/>
+    </w:p>
+    <w:p>
+      <w:pPr>
+        <w:pStyle w:val="Nagwek2"/>
+      </w:pPr>
+      <w:bookmarkStart w:id="24" w:name="_Toc338582092"/>
+      <w:proofErr w:type="spellStart"/>
+      <w:r>
+        <w:t>Interoperacyjność</w:t>
+      </w:r>
       <w:bookmarkEnd w:id="24"/>
-    </w:p>
-    <w:p>
-      <w:pPr>
-        <w:pStyle w:val="Nagwek2"/>
-      </w:pPr>
-      <w:bookmarkStart w:id="25" w:name="_Toc337290659"/>
-      <w:proofErr w:type="spellStart"/>
-      <w:r>
-        <w:t>Interoperacyjność</w:t>
-      </w:r>
-      <w:bookmarkEnd w:id="25"/>
       <w:proofErr w:type="spellEnd"/>
     </w:p>
     <w:p>
@@ -8000,64 +8020,61 @@
         <w:t xml:space="preserve">czególnych systemach (systemy wraz ze wzrostem ilości komponentów </w:t>
       </w:r>
       <w:r>
-        <w:t xml:space="preserve">stają się coraz bardziej wrażliwe na integrację). </w:t>
-      </w:r>
+        <w:t>stają się coraz bardziej wrażliwe na integrację). Jest to spowodowane coraz większo ilością wykorzystywanych protokołów, które są często niekompatybilne ze sobą. Idealnym rozwiązaniem byłoby zastosowanie tylko takich komponentów, które są stworzone w oparciu o</w:t>
+      </w:r>
+      <w:r>
+        <w:t xml:space="preserve"> określone</w:t>
+      </w:r>
+      <w:r>
+        <w:t xml:space="preserve"> standardowe technologie (np. </w:t>
+      </w:r>
+      <w:proofErr w:type="spellStart"/>
+      <w:r>
+        <w:t>WebServices</w:t>
+      </w:r>
+      <w:proofErr w:type="spellEnd"/>
+      <w:r>
+        <w:t>), jednakże w przypadku dużych organizacji jest to praktycznie niewykonalne. Główne powody takiego stanu rzeczy to:</w:t>
+      </w:r>
+    </w:p>
+    <w:p>
+      <w:pPr>
+        <w:pStyle w:val="lista"/>
+      </w:pPr>
+      <w:r>
+        <w:t>Zależność od systemów zewnętrznych, na które nie mamy wpływu</w:t>
+      </w:r>
+    </w:p>
+    <w:p>
+      <w:pPr>
+        <w:pStyle w:val="lista"/>
+      </w:pPr>
+      <w:r>
+        <w:t xml:space="preserve">Brak uwzględnienia potrzeby </w:t>
+      </w:r>
+      <w:proofErr w:type="spellStart"/>
+      <w:r>
+        <w:t>interoperacyjności</w:t>
+      </w:r>
+      <w:proofErr w:type="spellEnd"/>
+      <w:r>
+        <w:t xml:space="preserve"> w już istniejącym systemie</w:t>
+      </w:r>
+    </w:p>
+    <w:p>
+      <w:pPr>
+        <w:pStyle w:val="lista"/>
+      </w:pPr>
+      <w:r>
+        <w:t>Zaszłości technologiczne – konieczność współpracy z systemami odziedziczonymi</w:t>
+      </w:r>
+    </w:p>
+    <w:p>
+      <w:pPr>
+        <w:ind w:firstLine="357"/>
+      </w:pPr>
       <w:r>
         <w:lastRenderedPageBreak/>
-        <w:t>Jest to spowodowane coraz większo ilością wykorzystywanych protokołów, które są często niekompatybilne ze sobą. Idealnym rozwiązaniem byłoby zastosowanie tylko takich komponentów, które są stworzone w oparciu o</w:t>
-      </w:r>
-      <w:r>
-        <w:t xml:space="preserve"> określone</w:t>
-      </w:r>
-      <w:r>
-        <w:t xml:space="preserve"> standardowe technologie (np. </w:t>
-      </w:r>
-      <w:proofErr w:type="spellStart"/>
-      <w:r>
-        <w:t>WebServices</w:t>
-      </w:r>
-      <w:proofErr w:type="spellEnd"/>
-      <w:r>
-        <w:t>), jednakże w przypadku dużych organizacji jest to praktycznie niewykonalne. Główne powody takiego stanu rzeczy to:</w:t>
-      </w:r>
-    </w:p>
-    <w:p>
-      <w:pPr>
-        <w:pStyle w:val="lista"/>
-      </w:pPr>
-      <w:r>
-        <w:t>Zależność od systemów zewnętrznych, na które nie mamy wpływu</w:t>
-      </w:r>
-    </w:p>
-    <w:p>
-      <w:pPr>
-        <w:pStyle w:val="lista"/>
-      </w:pPr>
-      <w:r>
-        <w:t xml:space="preserve">Brak uwzględnienia potrzeby </w:t>
-      </w:r>
-      <w:proofErr w:type="spellStart"/>
-      <w:r>
-        <w:t>interoperacyjności</w:t>
-      </w:r>
-      <w:proofErr w:type="spellEnd"/>
-      <w:r>
-        <w:t xml:space="preserve"> w już istniejącym systemie</w:t>
-      </w:r>
-    </w:p>
-    <w:p>
-      <w:pPr>
-        <w:pStyle w:val="lista"/>
-      </w:pPr>
-      <w:r>
-        <w:t>Zaszłości technologiczne – konieczność współpracy z systemami odziedziczonymi</w:t>
-      </w:r>
-    </w:p>
-    <w:p>
-      <w:pPr>
-        <w:ind w:firstLine="357"/>
-      </w:pPr>
-      <w:r>
         <w:t xml:space="preserve">Jednym z głównych wymagań SOA jest uwzględnienie </w:t>
       </w:r>
       <w:proofErr w:type="spellStart"/>
@@ -8115,7 +8132,7 @@
                     <pic:cNvPicPr/>
                   </pic:nvPicPr>
                   <pic:blipFill>
-                    <a:blip r:embed="rId13" cstate="print"/>
+                    <a:blip r:embed="rId14" cstate="print"/>
                     <a:stretch>
                       <a:fillRect/>
                     </a:stretch>
@@ -8149,7 +8166,7 @@
       <w:pPr>
         <w:pStyle w:val="Nagwek2"/>
       </w:pPr>
-      <w:bookmarkStart w:id="26" w:name="_Toc337290660"/>
+      <w:bookmarkStart w:id="25" w:name="_Toc338582093"/>
       <w:proofErr w:type="spellStart"/>
       <w:r>
         <w:t>Enterprise</w:t>
@@ -8158,7 +8175,7 @@
       <w:r>
         <w:t xml:space="preserve"> Service Bus</w:t>
       </w:r>
-      <w:bookmarkEnd w:id="26"/>
+      <w:bookmarkEnd w:id="25"/>
     </w:p>
     <w:p>
       <w:r>
@@ -8252,6 +8269,7 @@
           <w:noProof/>
           <w:lang w:eastAsia="pl-PL"/>
         </w:rPr>
+        <w:lastRenderedPageBreak/>
         <w:drawing>
           <wp:inline distT="0" distB="0" distL="0" distR="0">
             <wp:extent cx="5720080" cy="2620010"/>
@@ -8268,7 +8286,7 @@
                     <pic:cNvPicPr/>
                   </pic:nvPicPr>
                   <pic:blipFill>
-                    <a:blip r:embed="rId14" cstate="print"/>
+                    <a:blip r:embed="rId15" cstate="print"/>
                     <a:stretch>
                       <a:fillRect/>
                     </a:stretch>
@@ -8790,73 +8808,73 @@
       <w:pPr>
         <w:pStyle w:val="Rozdzia"/>
       </w:pPr>
-      <w:bookmarkStart w:id="27" w:name="_Toc337290661"/>
+      <w:bookmarkStart w:id="26" w:name="_Toc338582094"/>
       <w:r>
         <w:t>Architektura chmury obliczeniowej</w:t>
       </w:r>
+      <w:bookmarkEnd w:id="26"/>
+    </w:p>
+    <w:p>
+      <w:pPr>
+        <w:ind w:firstLine="567"/>
+      </w:pPr>
+      <w:r>
+        <w:t xml:space="preserve">Chmura obliczeniowa to system komputerowy dostarczający obliczenia, składowanie danych czy infrastrukturę jako usługi. Historycznie wywodzi się z  systemów </w:t>
+      </w:r>
+      <w:proofErr w:type="spellStart"/>
+      <w:r>
+        <w:t>gridowych</w:t>
+      </w:r>
+      <w:proofErr w:type="spellEnd"/>
+      <w:r>
+        <w:t xml:space="preserve">. Jest zbudowany w oparciu o współdzielone, </w:t>
+      </w:r>
+      <w:proofErr w:type="spellStart"/>
+      <w:r>
+        <w:t>reużywalne</w:t>
+      </w:r>
+      <w:proofErr w:type="spellEnd"/>
+      <w:r>
+        <w:t xml:space="preserve"> zasoby z wykorzystaniem technik wirtualizacji umożliwiających w izolowanie danych poszczególnych użytkowników. Dostęp do chmury obliczeniowej odbywa się poprzez sieć komputerową.</w:t>
+      </w:r>
+    </w:p>
+    <w:p>
+      <w:pPr>
+        <w:pStyle w:val="Podrozdzia1"/>
+      </w:pPr>
+      <w:bookmarkStart w:id="27" w:name="_Toc338582095"/>
+      <w:r>
+        <w:t>Koncepcja chmury obliczeniowej</w:t>
+      </w:r>
       <w:bookmarkEnd w:id="27"/>
     </w:p>
     <w:p>
       <w:pPr>
-        <w:ind w:firstLine="567"/>
-      </w:pPr>
-      <w:r>
-        <w:t xml:space="preserve">Chmura obliczeniowa to system komputerowy dostarczający obliczenia, składowanie danych czy infrastrukturę jako usługi. Historycznie wywodzi się z  systemów </w:t>
-      </w:r>
-      <w:proofErr w:type="spellStart"/>
-      <w:r>
-        <w:t>gridowych</w:t>
-      </w:r>
-      <w:proofErr w:type="spellEnd"/>
-      <w:r>
-        <w:t xml:space="preserve">. Jest zbudowany w oparciu o współdzielone, </w:t>
-      </w:r>
-      <w:proofErr w:type="spellStart"/>
-      <w:r>
-        <w:t>reużywalne</w:t>
-      </w:r>
-      <w:proofErr w:type="spellEnd"/>
-      <w:r>
-        <w:t xml:space="preserve"> zasoby z wykorzystaniem technik wirtualizacji umożliwiających w izolowanie danych poszczególnych użytkowników. Dostęp do chmury obliczeniowej odbywa się poprzez sieć komputerową.</w:t>
-      </w:r>
-    </w:p>
-    <w:p>
-      <w:pPr>
         <w:pStyle w:val="Podrozdzia1"/>
       </w:pPr>
-      <w:bookmarkStart w:id="28" w:name="_Toc337290662"/>
-      <w:r>
-        <w:t>Koncepcja chmury obliczeniowej</w:t>
+      <w:bookmarkStart w:id="28" w:name="_Toc338582096"/>
+      <w:r>
+        <w:t>Modele chmury obliczeniowej</w:t>
       </w:r>
       <w:bookmarkEnd w:id="28"/>
     </w:p>
     <w:p>
-      <w:pPr>
-        <w:pStyle w:val="Podrozdzia1"/>
-      </w:pPr>
-      <w:bookmarkStart w:id="29" w:name="_Toc337290663"/>
-      <w:r>
-        <w:t>Modele chmury obliczeniowej</w:t>
+      <w:r>
+        <w:t>Możemy wyróżnić kilka podstawow</w:t>
+      </w:r>
+      <w:r>
+        <w:t>ych modeli chmur obliczeniowych</w:t>
+      </w:r>
+    </w:p>
+    <w:p>
+      <w:pPr>
+        <w:pStyle w:val="Nagwek3"/>
+      </w:pPr>
+      <w:bookmarkStart w:id="29" w:name="_Toc338582097"/>
+      <w:r>
+        <w:t>Kolokacja</w:t>
       </w:r>
       <w:bookmarkEnd w:id="29"/>
-    </w:p>
-    <w:p>
-      <w:r>
-        <w:t>Możemy wyróżnić kilka podstawow</w:t>
-      </w:r>
-      <w:r>
-        <w:t>ych modeli chmur obliczeniowych</w:t>
-      </w:r>
-    </w:p>
-    <w:p>
-      <w:pPr>
-        <w:pStyle w:val="Nagwek3"/>
-      </w:pPr>
-      <w:bookmarkStart w:id="30" w:name="_Toc337290664"/>
-      <w:r>
-        <w:t>Kolokacja</w:t>
-      </w:r>
-      <w:bookmarkEnd w:id="30"/>
     </w:p>
     <w:p>
       <w:pPr>
@@ -8894,11 +8912,11 @@
           <w:i/>
         </w:rPr>
       </w:pPr>
-      <w:bookmarkStart w:id="31" w:name="_Toc337290665"/>
+      <w:bookmarkStart w:id="30" w:name="_Toc338582098"/>
       <w:r>
         <w:t>Oprogramowanie jako usługa</w:t>
       </w:r>
-      <w:bookmarkEnd w:id="31"/>
+      <w:bookmarkEnd w:id="30"/>
     </w:p>
     <w:p>
       <w:pPr>
@@ -9004,99 +9022,93 @@
         <w:rPr>
           <w:i/>
         </w:rPr>
-        <w:t xml:space="preserve"> posiada pewne niedogodności jak </w:t>
+        <w:t xml:space="preserve"> posiada pewne niedogodności jak obawy o bezpieczeństwo danych czy możliwość nadmiernej ingerencji dostawcy.</w:t>
       </w:r>
       <w:r>
         <w:rPr>
           <w:i/>
         </w:rPr>
+        <w:t xml:space="preserve"> </w:t>
+      </w:r>
+      <w:r>
+        <w:rPr>
+          <w:i/>
+        </w:rPr>
         <w:lastRenderedPageBreak/>
-        <w:t>obawy o bezpieczeństwo danych czy możliwość nadmiernej ingerencji dostawcy.</w:t>
+        <w:t>Przykładową</w:t>
       </w:r>
       <w:r>
         <w:rPr>
           <w:i/>
         </w:rPr>
+        <w:t xml:space="preserve"> komercyjną</w:t>
+      </w:r>
+      <w:r>
+        <w:rPr>
+          <w:i/>
+        </w:rPr>
+        <w:t xml:space="preserve"> platformą</w:t>
+      </w:r>
+      <w:r>
+        <w:rPr>
+          <w:i/>
+        </w:rPr>
         <w:t xml:space="preserve"> </w:t>
       </w:r>
+      <w:proofErr w:type="spellStart"/>
       <w:r>
         <w:rPr>
           <w:i/>
         </w:rPr>
-        <w:t>Przykładową</w:t>
-      </w:r>
+        <w:t>SaaS</w:t>
+      </w:r>
+      <w:proofErr w:type="spellEnd"/>
       <w:r>
         <w:rPr>
           <w:i/>
         </w:rPr>
-        <w:t xml:space="preserve"> komercyjną</w:t>
+        <w:t xml:space="preserve"> jest</w:t>
       </w:r>
       <w:r>
         <w:rPr>
           <w:i/>
         </w:rPr>
-        <w:t xml:space="preserve"> platformą</w:t>
+        <w:t xml:space="preserve"> Salesforce.com udostępniając</w:t>
       </w:r>
       <w:r>
         <w:rPr>
           <w:i/>
         </w:rPr>
+        <w:t>a</w:t>
+      </w:r>
+      <w:r>
+        <w:rPr>
+          <w:i/>
+        </w:rPr>
+        <w:t xml:space="preserve"> aplikacje do zarządzania</w:t>
+      </w:r>
+      <w:r>
+        <w:rPr>
+          <w:i/>
+        </w:rPr>
+        <w:t>.</w:t>
+      </w:r>
+      <w:r>
+        <w:rPr>
+          <w:i/>
+        </w:rPr>
         <w:t xml:space="preserve"> </w:t>
       </w:r>
-      <w:proofErr w:type="spellStart"/>
-      <w:r>
-        <w:rPr>
-          <w:i/>
-        </w:rPr>
-        <w:t>SaaS</w:t>
-      </w:r>
-      <w:proofErr w:type="spellEnd"/>
-      <w:r>
-        <w:rPr>
-          <w:i/>
-        </w:rPr>
-        <w:t xml:space="preserve"> jest</w:t>
-      </w:r>
-      <w:r>
-        <w:rPr>
-          <w:i/>
-        </w:rPr>
-        <w:t xml:space="preserve"> Salesforce.com udostępniając</w:t>
-      </w:r>
-      <w:r>
-        <w:rPr>
-          <w:i/>
-        </w:rPr>
-        <w:t>a</w:t>
-      </w:r>
-      <w:r>
-        <w:rPr>
-          <w:i/>
-        </w:rPr>
-        <w:t xml:space="preserve"> aplikacje do zarządzania</w:t>
-      </w:r>
-      <w:r>
-        <w:rPr>
-          <w:i/>
-        </w:rPr>
-        <w:t>.</w:t>
-      </w:r>
-      <w:r>
-        <w:rPr>
-          <w:i/>
-        </w:rPr>
-        <w:t xml:space="preserve"> </w:t>
-      </w:r>
     </w:p>
     <w:p>
       <w:pPr>
         <w:pStyle w:val="Nagwek3"/>
       </w:pPr>
-      <w:bookmarkStart w:id="32" w:name="_Toc337290666"/>
+      <w:bookmarkStart w:id="31" w:name="_Toc338582099"/>
       <w:r>
         <w:t>Platforma jako usługa</w:t>
       </w:r>
-      <w:bookmarkEnd w:id="32"/>
+      <w:bookmarkEnd w:id="31"/>
     </w:p>
     <w:p>
       <w:pPr>
@@ -9169,11 +9181,11 @@
       <w:pPr>
         <w:pStyle w:val="Nagwek3"/>
       </w:pPr>
-      <w:bookmarkStart w:id="33" w:name="_Toc337290667"/>
+      <w:bookmarkStart w:id="32" w:name="_Toc338582100"/>
       <w:r>
         <w:t>Infrastruktura jako usługa</w:t>
       </w:r>
-      <w:bookmarkEnd w:id="33"/>
+      <w:bookmarkEnd w:id="32"/>
     </w:p>
     <w:p>
       <w:pPr>
@@ -9265,11 +9277,11 @@
       <w:pPr>
         <w:pStyle w:val="Nagwek3"/>
       </w:pPr>
-      <w:bookmarkStart w:id="34" w:name="_Toc337290668"/>
+      <w:bookmarkStart w:id="33" w:name="_Toc338582101"/>
       <w:r>
         <w:t>Komunikacja jako usługa</w:t>
       </w:r>
-      <w:bookmarkEnd w:id="34"/>
+      <w:bookmarkEnd w:id="33"/>
     </w:p>
     <w:p>
       <w:pPr>
@@ -9318,7 +9330,7 @@
       <w:pPr>
         <w:pStyle w:val="Podrozdzia1"/>
       </w:pPr>
-      <w:bookmarkStart w:id="35" w:name="_Toc337290669"/>
+      <w:bookmarkStart w:id="34" w:name="_Toc338582102"/>
       <w:r>
         <w:t xml:space="preserve">Charakterystyka </w:t>
       </w:r>
@@ -9331,304 +9343,303 @@
       <w:r>
         <w:t>chmur obliczeniowych</w:t>
       </w:r>
+      <w:bookmarkEnd w:id="34"/>
+    </w:p>
+    <w:p>
+      <w:r>
+        <w:t xml:space="preserve">Charakterystyka najpopularniejszych </w:t>
+      </w:r>
+      <w:r>
+        <w:t>rozwiązań</w:t>
+      </w:r>
+    </w:p>
+    <w:p>
+      <w:pPr>
+        <w:pStyle w:val="Nagwek3"/>
+      </w:pPr>
+      <w:bookmarkStart w:id="35" w:name="_Toc338582103"/>
+      <w:proofErr w:type="spellStart"/>
+      <w:r>
+        <w:t>Amazon</w:t>
+      </w:r>
+      <w:proofErr w:type="spellEnd"/>
+      <w:r>
+        <w:t xml:space="preserve"> EC2</w:t>
+      </w:r>
       <w:bookmarkEnd w:id="35"/>
     </w:p>
     <w:p>
-      <w:r>
-        <w:t xml:space="preserve">Charakterystyka najpopularniejszych </w:t>
-      </w:r>
-      <w:r>
-        <w:t>rozwiązań</w:t>
-      </w:r>
-    </w:p>
-    <w:p>
       <w:pPr>
         <w:pStyle w:val="Nagwek3"/>
       </w:pPr>
-      <w:bookmarkStart w:id="36" w:name="_Toc337290670"/>
+      <w:bookmarkStart w:id="36" w:name="_Toc338582104"/>
+      <w:r>
+        <w:t xml:space="preserve">Google </w:t>
+      </w:r>
       <w:proofErr w:type="spellStart"/>
       <w:r>
+        <w:t>AppEngine</w:t>
+      </w:r>
+      <w:bookmarkEnd w:id="36"/>
+      <w:proofErr w:type="spellEnd"/>
+    </w:p>
+    <w:p>
+      <w:pPr>
+        <w:pStyle w:val="Nagwek3"/>
+        <w:rPr>
+          <w:lang w:val="en-US"/>
+        </w:rPr>
+      </w:pPr>
+      <w:bookmarkStart w:id="37" w:name="_Toc338582105"/>
+      <w:r>
+        <w:rPr>
+          <w:lang w:val="en-US"/>
+        </w:rPr>
+        <w:t>Microsoft Azure</w:t>
+      </w:r>
+      <w:bookmarkEnd w:id="37"/>
+    </w:p>
+    <w:p>
+      <w:pPr>
+        <w:pStyle w:val="Nagwek3"/>
+      </w:pPr>
+      <w:bookmarkStart w:id="38" w:name="_Toc338582106"/>
+      <w:r>
+        <w:t>Heroku</w:t>
+      </w:r>
+      <w:bookmarkEnd w:id="38"/>
+    </w:p>
+    <w:p>
+      <w:pPr>
+        <w:pStyle w:val="Podrozdzia1"/>
+      </w:pPr>
+      <w:r>
+        <w:t xml:space="preserve"> </w:t>
+      </w:r>
+      <w:bookmarkStart w:id="39" w:name="_Toc338582107"/>
+      <w:r>
+        <w:t>Aplikacja jako serwis</w:t>
+      </w:r>
+      <w:bookmarkEnd w:id="39"/>
+    </w:p>
+    <w:p>
+      <w:r>
+        <w:t xml:space="preserve">Integracja z platforma </w:t>
+      </w:r>
+      <w:proofErr w:type="spellStart"/>
+      <w:r>
+        <w:t>udostepniajaca</w:t>
+      </w:r>
+      <w:proofErr w:type="spellEnd"/>
+      <w:r>
+        <w:t xml:space="preserve">, </w:t>
+      </w:r>
+    </w:p>
+    <w:p>
+      <w:proofErr w:type="spellStart"/>
+      <w:r>
         <w:lastRenderedPageBreak/>
-        <w:t>Amazon</w:t>
+        <w:t>protokól</w:t>
       </w:r>
       <w:proofErr w:type="spellEnd"/>
       <w:r>
-        <w:t xml:space="preserve"> EC2</w:t>
-      </w:r>
-      <w:bookmarkEnd w:id="36"/>
+        <w:t xml:space="preserve"> komunikacyjny</w:t>
+      </w:r>
+    </w:p>
+    <w:p>
+      <w:r>
+        <w:t>Zasady uzyskiwania dostępu do aplikacji,</w:t>
+      </w:r>
+    </w:p>
+    <w:p>
+      <w:r>
+        <w:t xml:space="preserve"> koszty </w:t>
+      </w:r>
+      <w:proofErr w:type="spellStart"/>
+      <w:r>
+        <w:t>uzytkowania</w:t>
+      </w:r>
+      <w:proofErr w:type="spellEnd"/>
+      <w:r>
+        <w:t xml:space="preserve">, </w:t>
+      </w:r>
+    </w:p>
+    <w:p>
+      <w:pPr>
+        <w:rPr>
+          <w:lang w:eastAsia="en-US"/>
+        </w:rPr>
+      </w:pPr>
+    </w:p>
+    <w:p>
+      <w:pPr>
+        <w:pStyle w:val="Rozdzia"/>
+      </w:pPr>
+      <w:bookmarkStart w:id="40" w:name="_Toc338582108"/>
+      <w:r>
+        <w:t>Architektura systemu</w:t>
+      </w:r>
+      <w:r>
+        <w:t xml:space="preserve"> udostępniającego oprogramowanie w chmurze obliczeniowej</w:t>
+      </w:r>
+      <w:bookmarkEnd w:id="40"/>
+    </w:p>
+    <w:p>
+      <w:pPr>
+        <w:pStyle w:val="Podrozdzia1"/>
+        <w:rPr>
+          <w:lang w:eastAsia="en-US"/>
+        </w:rPr>
+      </w:pPr>
+      <w:bookmarkStart w:id="41" w:name="_Toc338582109"/>
+      <w:r>
+        <w:rPr>
+          <w:lang w:eastAsia="en-US"/>
+        </w:rPr>
+        <w:t>Analiza wymagań</w:t>
+      </w:r>
+      <w:bookmarkEnd w:id="41"/>
+    </w:p>
+    <w:p>
+      <w:pPr>
+        <w:ind w:firstLine="567"/>
+        <w:rPr>
+          <w:lang w:eastAsia="en-US"/>
+        </w:rPr>
+      </w:pPr>
+      <w:r>
+        <w:rPr>
+          <w:lang w:eastAsia="en-US"/>
+        </w:rPr>
+        <w:t xml:space="preserve">Głównym elementem systemu jest Portal udostępniający aplikacje jako usługi. Jego celem jest przechowywanie danych o użytkownikach, zbieranie informacji o wykorzystaniu usług. Udostępnia on interfejs umożliwiający aplikacjom klienckim dostęp do posiadanych danych oraz stanowi punkt integracji dla usługi single </w:t>
+      </w:r>
+      <w:proofErr w:type="spellStart"/>
+      <w:r>
+        <w:rPr>
+          <w:lang w:eastAsia="en-US"/>
+        </w:rPr>
+        <w:t>sign</w:t>
+      </w:r>
+      <w:proofErr w:type="spellEnd"/>
+      <w:r>
+        <w:rPr>
+          <w:lang w:eastAsia="en-US"/>
+        </w:rPr>
+        <w:t xml:space="preserve"> -on . Do Portalu (dzięki udostępnionemu interfejsowi) podłączają się aplikacje klienckie, które stanowią udostępniane na żądanie użytkownika oprogramowanie biznesowe.</w:t>
+      </w:r>
+    </w:p>
+    <w:p>
+      <w:pPr>
+        <w:pStyle w:val="Podrozdzial2"/>
+        <w:rPr>
+          <w:lang w:eastAsia="en-US"/>
+        </w:rPr>
+      </w:pPr>
+      <w:bookmarkStart w:id="42" w:name="_Toc338582110"/>
+      <w:r>
+        <w:rPr>
+          <w:lang w:eastAsia="en-US"/>
+        </w:rPr>
+        <w:t>Wymagania funkcjonalne</w:t>
+      </w:r>
+      <w:bookmarkEnd w:id="42"/>
     </w:p>
     <w:p>
       <w:pPr>
         <w:pStyle w:val="Nagwek3"/>
-      </w:pPr>
-      <w:bookmarkStart w:id="37" w:name="_Toc337290671"/>
-      <w:r>
-        <w:t xml:space="preserve">Google </w:t>
-      </w:r>
-      <w:proofErr w:type="spellStart"/>
-      <w:r>
-        <w:t>AppEngine</w:t>
-      </w:r>
-      <w:bookmarkEnd w:id="37"/>
-      <w:proofErr w:type="spellEnd"/>
-    </w:p>
-    <w:p>
-      <w:pPr>
-        <w:pStyle w:val="Nagwek3"/>
-        <w:rPr>
-          <w:lang w:val="en-US"/>
-        </w:rPr>
-      </w:pPr>
-      <w:bookmarkStart w:id="38" w:name="_Toc337290672"/>
-      <w:r>
-        <w:rPr>
-          <w:lang w:val="en-US"/>
-        </w:rPr>
-        <w:t>Microsoft Azure</w:t>
-      </w:r>
-      <w:bookmarkEnd w:id="38"/>
-    </w:p>
-    <w:p>
-      <w:pPr>
-        <w:pStyle w:val="Nagwek3"/>
-      </w:pPr>
-      <w:bookmarkStart w:id="39" w:name="_Toc337290673"/>
-      <w:r>
-        <w:t>Heroku</w:t>
-      </w:r>
-      <w:bookmarkEnd w:id="39"/>
-    </w:p>
-    <w:p>
-      <w:pPr>
-        <w:pStyle w:val="Podrozdzia1"/>
-      </w:pPr>
-      <w:r>
-        <w:t xml:space="preserve"> </w:t>
-      </w:r>
-      <w:bookmarkStart w:id="40" w:name="_Toc337290674"/>
-      <w:r>
-        <w:t>Aplikacja jako serwis</w:t>
-      </w:r>
-      <w:bookmarkEnd w:id="40"/>
-    </w:p>
-    <w:p>
-      <w:r>
-        <w:t xml:space="preserve">Integracja z platforma </w:t>
-      </w:r>
-      <w:proofErr w:type="spellStart"/>
-      <w:r>
-        <w:t>udostepniajaca</w:t>
-      </w:r>
-      <w:proofErr w:type="spellEnd"/>
-      <w:r>
-        <w:t xml:space="preserve">, </w:t>
-      </w:r>
-    </w:p>
-    <w:p>
-      <w:proofErr w:type="spellStart"/>
-      <w:r>
-        <w:t>protokól</w:t>
-      </w:r>
-      <w:proofErr w:type="spellEnd"/>
-      <w:r>
-        <w:t xml:space="preserve"> komunikacyjny</w:t>
-      </w:r>
-    </w:p>
-    <w:p>
-      <w:r>
-        <w:t>Zasady uzyskiwania dostępu do aplikacji,</w:t>
-      </w:r>
-    </w:p>
-    <w:p>
-      <w:r>
-        <w:t xml:space="preserve"> koszty </w:t>
-      </w:r>
-      <w:proofErr w:type="spellStart"/>
-      <w:r>
-        <w:t>uzytkowania</w:t>
-      </w:r>
-      <w:proofErr w:type="spellEnd"/>
-      <w:r>
-        <w:t xml:space="preserve">, </w:t>
-      </w:r>
-    </w:p>
-    <w:p>
-      <w:pPr>
         <w:rPr>
           <w:lang w:eastAsia="en-US"/>
         </w:rPr>
       </w:pPr>
-    </w:p>
-    <w:p>
-      <w:pPr>
-        <w:pStyle w:val="Rozdzia"/>
-      </w:pPr>
-      <w:bookmarkStart w:id="41" w:name="_Toc337290675"/>
-      <w:r>
-        <w:t>Architektura systemu</w:t>
-      </w:r>
-      <w:r>
-        <w:t xml:space="preserve"> udostępniającego oprogramowanie w chmurze obliczeniowej</w:t>
-      </w:r>
-      <w:bookmarkEnd w:id="41"/>
-    </w:p>
-    <w:p>
-      <w:pPr>
-        <w:pStyle w:val="Podrozdzia1"/>
+      <w:bookmarkStart w:id="43" w:name="_Toc338582111"/>
+      <w:r>
         <w:rPr>
           <w:lang w:eastAsia="en-US"/>
         </w:rPr>
-      </w:pPr>
-      <w:bookmarkStart w:id="42" w:name="_Toc337290676"/>
-      <w:r>
+        <w:t>Portal udostępniający aplikacje</w:t>
+      </w:r>
+      <w:bookmarkEnd w:id="43"/>
+    </w:p>
+    <w:p>
+      <w:pPr>
         <w:rPr>
           <w:lang w:eastAsia="en-US"/>
         </w:rPr>
-        <w:t>Analiza wymagań</w:t>
-      </w:r>
-      <w:bookmarkEnd w:id="42"/>
-    </w:p>
-    <w:p>
-      <w:pPr>
-        <w:ind w:firstLine="567"/>
+      </w:pPr>
+      <w:r>
         <w:rPr>
           <w:lang w:eastAsia="en-US"/>
         </w:rPr>
-      </w:pPr>
-      <w:r>
+        <w:t>Podstawowe wymagania funkcjonalne:</w:t>
+      </w:r>
+    </w:p>
+    <w:p>
+      <w:pPr>
+        <w:pStyle w:val="lista"/>
         <w:rPr>
           <w:lang w:eastAsia="en-US"/>
         </w:rPr>
-        <w:t xml:space="preserve">Głównym elementem systemu jest Portal udostępniający aplikacje jako usługi. Jego celem jest przechowywanie danych o użytkownikach, zbieranie informacji o wykorzystaniu usług. Udostępnia on interfejs umożliwiający aplikacjom klienckim dostęp do posiadanych danych oraz stanowi punkt integracji dla usługi single </w:t>
-      </w:r>
-      <w:proofErr w:type="spellStart"/>
+      </w:pPr>
       <w:r>
         <w:rPr>
           <w:lang w:eastAsia="en-US"/>
         </w:rPr>
-        <w:t>sign</w:t>
-      </w:r>
-      <w:proofErr w:type="spellEnd"/>
-      <w:r>
+        <w:t>Tworzenie, edycja i usuwanie użytkowników i administratorów</w:t>
+      </w:r>
+    </w:p>
+    <w:p>
+      <w:pPr>
+        <w:pStyle w:val="lista"/>
         <w:rPr>
           <w:lang w:eastAsia="en-US"/>
         </w:rPr>
-        <w:t xml:space="preserve"> -on . Do Portalu (dzięki udostępnionemu interfejsowi) podłączają się aplikacje klienckie, które stanowią udostępniane na żądanie użytkownika oprogramowanie biznesowe.</w:t>
-      </w:r>
-    </w:p>
-    <w:p>
-      <w:pPr>
-        <w:pStyle w:val="Podrozdzial2"/>
+      </w:pPr>
+      <w:r>
         <w:rPr>
           <w:lang w:eastAsia="en-US"/>
         </w:rPr>
-      </w:pPr>
-      <w:bookmarkStart w:id="43" w:name="_Toc337290677"/>
-      <w:r>
+        <w:t>Dodawanie i usuwanie aplikacji udostępnianych w Portalu</w:t>
+      </w:r>
+    </w:p>
+    <w:p>
+      <w:pPr>
+        <w:pStyle w:val="lista"/>
         <w:rPr>
           <w:lang w:eastAsia="en-US"/>
         </w:rPr>
-        <w:t>Wymagania funkcjonalne</w:t>
-      </w:r>
-      <w:bookmarkEnd w:id="43"/>
-    </w:p>
-    <w:p>
-      <w:pPr>
-        <w:pStyle w:val="Nagwek3"/>
+      </w:pPr>
+      <w:r>
         <w:rPr>
           <w:lang w:eastAsia="en-US"/>
         </w:rPr>
-      </w:pPr>
-      <w:bookmarkStart w:id="44" w:name="_Toc337290678"/>
-      <w:r>
+        <w:t>Wyświetlanie listy dostępnych aplikacji wraz z opisem</w:t>
+      </w:r>
+    </w:p>
+    <w:p>
+      <w:pPr>
+        <w:pStyle w:val="lista"/>
         <w:rPr>
           <w:lang w:eastAsia="en-US"/>
         </w:rPr>
-        <w:t>Portal udostępniający aplikacje</w:t>
-      </w:r>
-      <w:bookmarkEnd w:id="44"/>
-    </w:p>
-    <w:p>
-      <w:pPr>
+      </w:pPr>
+      <w:r>
         <w:rPr>
           <w:lang w:eastAsia="en-US"/>
         </w:rPr>
-      </w:pPr>
-      <w:r>
+        <w:t>Zgłaszanie żądań o dostęp do aplikacji</w:t>
+      </w:r>
+    </w:p>
+    <w:p>
+      <w:pPr>
+        <w:pStyle w:val="lista"/>
         <w:rPr>
           <w:lang w:eastAsia="en-US"/>
         </w:rPr>
-        <w:t>Podstawowe wymagania funkcjonalne:</w:t>
-      </w:r>
-    </w:p>
-    <w:p>
-      <w:pPr>
-        <w:pStyle w:val="lista"/>
+      </w:pPr>
+      <w:r>
         <w:rPr>
           <w:lang w:eastAsia="en-US"/>
         </w:rPr>
-      </w:pPr>
-      <w:r>
-        <w:rPr>
-          <w:lang w:eastAsia="en-US"/>
-        </w:rPr>
-        <w:t>Tworzenie, edycja i usuwanie użytkowników i administratorów</w:t>
-      </w:r>
-    </w:p>
-    <w:p>
-      <w:pPr>
-        <w:pStyle w:val="lista"/>
-        <w:rPr>
-          <w:lang w:eastAsia="en-US"/>
-        </w:rPr>
-      </w:pPr>
-      <w:r>
-        <w:rPr>
-          <w:lang w:eastAsia="en-US"/>
-        </w:rPr>
-        <w:t>Dodawanie i usuwanie aplikacji udostępnianych w Portalu</w:t>
-      </w:r>
-    </w:p>
-    <w:p>
-      <w:pPr>
-        <w:pStyle w:val="lista"/>
-        <w:rPr>
-          <w:lang w:eastAsia="en-US"/>
-        </w:rPr>
-      </w:pPr>
-      <w:r>
-        <w:rPr>
-          <w:lang w:eastAsia="en-US"/>
-        </w:rPr>
-        <w:t>Wyświetlanie listy dostępnych aplikacji wraz z opisem</w:t>
-      </w:r>
-    </w:p>
-    <w:p>
-      <w:pPr>
-        <w:pStyle w:val="lista"/>
-        <w:rPr>
-          <w:lang w:eastAsia="en-US"/>
-        </w:rPr>
-      </w:pPr>
-      <w:r>
-        <w:rPr>
-          <w:lang w:eastAsia="en-US"/>
-        </w:rPr>
-        <w:t>Zgłaszanie żądań o dostęp do aplikacji</w:t>
-      </w:r>
-    </w:p>
-    <w:p>
-      <w:pPr>
-        <w:pStyle w:val="lista"/>
-        <w:rPr>
-          <w:lang w:eastAsia="en-US"/>
-        </w:rPr>
-      </w:pPr>
-      <w:r>
-        <w:rPr>
-          <w:lang w:eastAsia="en-US"/>
-        </w:rPr>
-        <w:lastRenderedPageBreak/>
         <w:t>Monitorowanie wykorzystania aplikacji przez użytkowników w systemie punktowym</w:t>
       </w:r>
     </w:p>
@@ -9713,11 +9724,12 @@
           <w:lang w:eastAsia="en-US"/>
         </w:rPr>
       </w:pPr>
-      <w:bookmarkStart w:id="45" w:name="_Toc337290679"/>
+      <w:bookmarkStart w:id="44" w:name="_Toc338582112"/>
       <w:r>
         <w:rPr>
           <w:lang w:eastAsia="en-US"/>
         </w:rPr>
+        <w:lastRenderedPageBreak/>
         <w:t>Przykładowa aplikacja</w:t>
       </w:r>
       <w:r>
@@ -9744,7 +9756,7 @@
         </w:rPr>
         <w:t>Manager</w:t>
       </w:r>
-      <w:bookmarkEnd w:id="45"/>
+      <w:bookmarkEnd w:id="44"/>
     </w:p>
     <w:p>
       <w:pPr>
@@ -9910,7 +9922,7 @@
           <w:lang w:eastAsia="en-US"/>
         </w:rPr>
       </w:pPr>
-      <w:bookmarkStart w:id="46" w:name="_Toc337290680"/>
+      <w:bookmarkStart w:id="45" w:name="_Toc338582113"/>
       <w:r>
         <w:rPr>
           <w:lang w:eastAsia="en-US"/>
@@ -9931,7 +9943,7 @@
         </w:rPr>
         <w:t xml:space="preserve"> Manager</w:t>
       </w:r>
-      <w:bookmarkEnd w:id="46"/>
+      <w:bookmarkEnd w:id="45"/>
     </w:p>
     <w:p>
       <w:pPr>
@@ -10055,33 +10067,47 @@
           <w:lang w:eastAsia="en-US"/>
         </w:rPr>
       </w:pPr>
-      <w:bookmarkStart w:id="47" w:name="_Toc337290681"/>
+      <w:bookmarkStart w:id="46" w:name="_Toc338582114"/>
       <w:r>
         <w:rPr>
           <w:lang w:eastAsia="en-US"/>
         </w:rPr>
         <w:t>Wymagania niefunkcjonalne</w:t>
       </w:r>
+      <w:bookmarkEnd w:id="46"/>
+    </w:p>
+    <w:p>
+      <w:pPr>
+        <w:pStyle w:val="Nagwek3"/>
+        <w:rPr>
+          <w:lang w:eastAsia="en-US"/>
+        </w:rPr>
+      </w:pPr>
+      <w:bookmarkStart w:id="47" w:name="_Toc338582115"/>
+      <w:r>
+        <w:rPr>
+          <w:lang w:eastAsia="en-US"/>
+        </w:rPr>
+        <w:t>Portal udostępniający aplikacje</w:t>
+      </w:r>
       <w:bookmarkEnd w:id="47"/>
     </w:p>
     <w:p>
       <w:pPr>
-        <w:pStyle w:val="Nagwek3"/>
         <w:rPr>
           <w:lang w:eastAsia="en-US"/>
         </w:rPr>
       </w:pPr>
-      <w:bookmarkStart w:id="48" w:name="_Toc337290682"/>
       <w:r>
         <w:rPr>
           <w:lang w:eastAsia="en-US"/>
         </w:rPr>
-        <w:t>Portal udostępniający aplikacje</w:t>
-      </w:r>
-      <w:bookmarkEnd w:id="48"/>
-    </w:p>
-    <w:p>
-      <w:pPr>
+        <w:t>Podstawowe wymagania niefunkcjonalne:</w:t>
+      </w:r>
+    </w:p>
+    <w:p>
+      <w:pPr>
+        <w:pStyle w:val="lista"/>
         <w:rPr>
           <w:lang w:eastAsia="en-US"/>
         </w:rPr>
@@ -10090,21 +10116,6 @@
         <w:rPr>
           <w:lang w:eastAsia="en-US"/>
         </w:rPr>
-        <w:t>Podstawowe wymagania niefunkcjonalne:</w:t>
-      </w:r>
-    </w:p>
-    <w:p>
-      <w:pPr>
-        <w:pStyle w:val="lista"/>
-        <w:rPr>
-          <w:lang w:eastAsia="en-US"/>
-        </w:rPr>
-      </w:pPr>
-      <w:r>
-        <w:rPr>
-          <w:lang w:eastAsia="en-US"/>
-        </w:rPr>
-        <w:lastRenderedPageBreak/>
         <w:t>Implementacja z wykorzystaniem Play! Framework</w:t>
       </w:r>
     </w:p>
@@ -10156,7 +10167,7 @@
           <w:lang w:eastAsia="en-US"/>
         </w:rPr>
       </w:pPr>
-      <w:bookmarkStart w:id="49" w:name="_Toc337290683"/>
+      <w:bookmarkStart w:id="48" w:name="_Toc338582116"/>
       <w:r>
         <w:rPr>
           <w:lang w:eastAsia="en-US"/>
@@ -10191,7 +10202,7 @@
         </w:rPr>
         <w:t xml:space="preserve"> Manager)</w:t>
       </w:r>
-      <w:bookmarkEnd w:id="49"/>
+      <w:bookmarkEnd w:id="48"/>
     </w:p>
     <w:p>
       <w:pPr>
@@ -10240,6 +10251,7 @@
         <w:rPr>
           <w:lang w:eastAsia="en-US"/>
         </w:rPr>
+        <w:lastRenderedPageBreak/>
         <w:t>Implementacja z wykorzystaniem innej chmury obliczeniowej</w:t>
       </w:r>
     </w:p>
@@ -10263,141 +10275,165 @@
           <w:lang w:eastAsia="en-US"/>
         </w:rPr>
       </w:pPr>
-      <w:bookmarkStart w:id="50" w:name="_Toc337290684"/>
+      <w:bookmarkStart w:id="49" w:name="_Toc338582117"/>
       <w:r>
         <w:rPr>
           <w:lang w:eastAsia="en-US"/>
         </w:rPr>
         <w:t>Opis architektury systemu</w:t>
       </w:r>
+      <w:bookmarkEnd w:id="49"/>
+    </w:p>
+    <w:p>
+      <w:pPr>
+        <w:pStyle w:val="Podrozdzial2"/>
+        <w:rPr>
+          <w:lang w:eastAsia="en-US"/>
+        </w:rPr>
+      </w:pPr>
+      <w:bookmarkStart w:id="50" w:name="_Toc338582118"/>
+      <w:r>
+        <w:rPr>
+          <w:lang w:eastAsia="en-US"/>
+        </w:rPr>
+        <w:t xml:space="preserve">Architektura portalu </w:t>
+      </w:r>
+      <w:r>
+        <w:rPr>
+          <w:lang w:eastAsia="en-US"/>
+        </w:rPr>
+        <w:t>udostępniającego aplikacje jako usługi</w:t>
+      </w:r>
       <w:bookmarkEnd w:id="50"/>
     </w:p>
     <w:p>
       <w:pPr>
+        <w:pStyle w:val="Nagwek3"/>
+        <w:rPr>
+          <w:lang w:eastAsia="en-US"/>
+        </w:rPr>
+      </w:pPr>
+      <w:bookmarkStart w:id="51" w:name="_Toc338582119"/>
+      <w:r>
+        <w:rPr>
+          <w:lang w:eastAsia="en-US"/>
+        </w:rPr>
+        <w:t xml:space="preserve">Single </w:t>
+      </w:r>
+      <w:proofErr w:type="spellStart"/>
+      <w:r>
+        <w:rPr>
+          <w:lang w:eastAsia="en-US"/>
+        </w:rPr>
+        <w:t>Sign</w:t>
+      </w:r>
+      <w:proofErr w:type="spellEnd"/>
+      <w:r>
+        <w:rPr>
+          <w:lang w:eastAsia="en-US"/>
+        </w:rPr>
+        <w:t xml:space="preserve"> – On</w:t>
+      </w:r>
+      <w:bookmarkEnd w:id="51"/>
+      <w:r>
+        <w:rPr>
+          <w:lang w:eastAsia="en-US"/>
+        </w:rPr>
+        <w:t xml:space="preserve"> </w:t>
+      </w:r>
+    </w:p>
+    <w:p>
+      <w:pPr>
         <w:pStyle w:val="Podrozdzial2"/>
         <w:rPr>
           <w:lang w:eastAsia="en-US"/>
         </w:rPr>
       </w:pPr>
-      <w:bookmarkStart w:id="51" w:name="_Toc337290685"/>
+      <w:bookmarkStart w:id="52" w:name="_Toc338582120"/>
       <w:r>
         <w:rPr>
           <w:lang w:eastAsia="en-US"/>
         </w:rPr>
-        <w:t xml:space="preserve">Architektura portalu </w:t>
-      </w:r>
-      <w:r>
+        <w:t>Architektura aplikacji - usług</w:t>
+      </w:r>
+      <w:bookmarkEnd w:id="52"/>
+    </w:p>
+    <w:p>
+      <w:pPr>
+        <w:pStyle w:val="Rozdzia"/>
+      </w:pPr>
+      <w:bookmarkStart w:id="53" w:name="_Toc338582121"/>
+      <w:r>
+        <w:t>Implementacja systemu</w:t>
+      </w:r>
+      <w:bookmarkEnd w:id="53"/>
+    </w:p>
+    <w:p>
+      <w:pPr>
+        <w:pStyle w:val="Podrozdzia1"/>
         <w:rPr>
           <w:lang w:eastAsia="en-US"/>
         </w:rPr>
-        <w:t>udostępniającego aplikacje jako usługi</w:t>
-      </w:r>
-      <w:bookmarkEnd w:id="51"/>
-    </w:p>
-    <w:p>
-      <w:pPr>
-        <w:pStyle w:val="Nagwek3"/>
+      </w:pPr>
+      <w:bookmarkStart w:id="54" w:name="_Toc338582122"/>
+      <w:r>
         <w:rPr>
           <w:lang w:eastAsia="en-US"/>
         </w:rPr>
-      </w:pPr>
-      <w:bookmarkStart w:id="52" w:name="_Toc337290686"/>
+        <w:t>Wykorzystane t</w:t>
+      </w:r>
       <w:r>
         <w:rPr>
           <w:lang w:eastAsia="en-US"/>
         </w:rPr>
-        <w:t xml:space="preserve">Single </w:t>
+        <w:t>echnologie</w:t>
+      </w:r>
+      <w:bookmarkEnd w:id="54"/>
+    </w:p>
+    <w:p>
+      <w:pPr>
+        <w:pStyle w:val="Podrozdzial2"/>
+        <w:rPr>
+          <w:lang w:eastAsia="en-US"/>
+        </w:rPr>
+      </w:pPr>
+      <w:bookmarkStart w:id="55" w:name="_Toc338582123"/>
+      <w:r>
+        <w:rPr>
+          <w:lang w:eastAsia="en-US"/>
+        </w:rPr>
+        <w:t xml:space="preserve">Google </w:t>
       </w:r>
       <w:proofErr w:type="spellStart"/>
       <w:r>
         <w:rPr>
           <w:lang w:eastAsia="en-US"/>
         </w:rPr>
-        <w:t>Sign</w:t>
-      </w:r>
+        <w:t>AppEngine</w:t>
+      </w:r>
+      <w:bookmarkEnd w:id="55"/>
       <w:proofErr w:type="spellEnd"/>
-      <w:r>
+    </w:p>
+    <w:p>
+      <w:pPr>
+        <w:pStyle w:val="Podrozdzial2"/>
         <w:rPr>
           <w:lang w:eastAsia="en-US"/>
         </w:rPr>
-        <w:t xml:space="preserve"> – On</w:t>
-      </w:r>
-      <w:bookmarkEnd w:id="52"/>
+      </w:pPr>
+      <w:bookmarkStart w:id="56" w:name="_Toc338582124"/>
       <w:r>
         <w:rPr>
           <w:lang w:eastAsia="en-US"/>
         </w:rPr>
-        <w:t xml:space="preserve"> </w:t>
-      </w:r>
-    </w:p>
-    <w:p>
-      <w:pPr>
-        <w:pStyle w:val="Podrozdzial2"/>
+        <w:t xml:space="preserve">Microsoft </w:t>
+      </w:r>
+      <w:proofErr w:type="spellStart"/>
+      <w:r>
         <w:rPr>
           <w:lang w:eastAsia="en-US"/>
         </w:rPr>
-      </w:pPr>
-      <w:bookmarkStart w:id="53" w:name="_Toc337290687"/>
-      <w:r>
-        <w:rPr>
-          <w:lang w:eastAsia="en-US"/>
-        </w:rPr>
-        <w:t>Architektura aplikacji - usług</w:t>
-      </w:r>
-      <w:bookmarkEnd w:id="53"/>
-    </w:p>
-    <w:p>
-      <w:pPr>
-        <w:pStyle w:val="Rozdzia"/>
-      </w:pPr>
-      <w:bookmarkStart w:id="54" w:name="_Toc337290688"/>
-      <w:r>
-        <w:t>Implementacja systemu</w:t>
-      </w:r>
-      <w:bookmarkEnd w:id="54"/>
-    </w:p>
-    <w:p>
-      <w:pPr>
-        <w:pStyle w:val="Podrozdzia1"/>
-        <w:rPr>
-          <w:lang w:eastAsia="en-US"/>
-        </w:rPr>
-      </w:pPr>
-      <w:bookmarkStart w:id="55" w:name="_Toc337290689"/>
-      <w:r>
-        <w:rPr>
-          <w:lang w:eastAsia="en-US"/>
-        </w:rPr>
-        <w:t>Wykorzystane t</w:t>
-      </w:r>
-      <w:r>
-        <w:rPr>
-          <w:lang w:eastAsia="en-US"/>
-        </w:rPr>
-        <w:t>echnologie</w:t>
-      </w:r>
-      <w:bookmarkEnd w:id="55"/>
-    </w:p>
-    <w:p>
-      <w:pPr>
-        <w:pStyle w:val="Podrozdzial2"/>
-        <w:rPr>
-          <w:lang w:eastAsia="en-US"/>
-        </w:rPr>
-      </w:pPr>
-      <w:bookmarkStart w:id="56" w:name="_Toc337290690"/>
-      <w:r>
-        <w:rPr>
-          <w:lang w:eastAsia="en-US"/>
-        </w:rPr>
-        <w:t xml:space="preserve">Google </w:t>
-      </w:r>
-      <w:proofErr w:type="spellStart"/>
-      <w:r>
-        <w:rPr>
-          <w:lang w:eastAsia="en-US"/>
-        </w:rPr>
-        <w:t>AppEngine</w:t>
+        <w:t>Azure</w:t>
       </w:r>
       <w:bookmarkEnd w:id="56"/>
       <w:proofErr w:type="spellEnd"/>
@@ -10409,191 +10445,167 @@
           <w:lang w:eastAsia="en-US"/>
         </w:rPr>
       </w:pPr>
-      <w:bookmarkStart w:id="57" w:name="_Toc337290691"/>
+      <w:bookmarkStart w:id="57" w:name="_Toc338582125"/>
+      <w:proofErr w:type="spellStart"/>
       <w:r>
         <w:rPr>
           <w:lang w:eastAsia="en-US"/>
         </w:rPr>
-        <w:t xml:space="preserve">Microsoft </w:t>
+        <w:t>Amazon</w:t>
+      </w:r>
+      <w:proofErr w:type="spellEnd"/>
+      <w:r>
+        <w:rPr>
+          <w:lang w:eastAsia="en-US"/>
+        </w:rPr>
+        <w:t xml:space="preserve"> EC2</w:t>
+      </w:r>
+      <w:bookmarkEnd w:id="57"/>
+    </w:p>
+    <w:p>
+      <w:pPr>
+        <w:pStyle w:val="Podrozdzial2"/>
+        <w:rPr>
+          <w:lang w:eastAsia="en-US"/>
+        </w:rPr>
+      </w:pPr>
+      <w:bookmarkStart w:id="58" w:name="_Toc338582126"/>
+      <w:r>
+        <w:rPr>
+          <w:lang w:eastAsia="en-US"/>
+        </w:rPr>
+        <w:t>Heroku</w:t>
+      </w:r>
+      <w:bookmarkEnd w:id="58"/>
+    </w:p>
+    <w:p>
+      <w:pPr>
+        <w:pStyle w:val="Podrozdzial2"/>
+        <w:rPr>
+          <w:lang w:eastAsia="en-US"/>
+        </w:rPr>
+      </w:pPr>
+      <w:bookmarkStart w:id="59" w:name="_Toc338582127"/>
+      <w:r>
+        <w:rPr>
+          <w:lang w:eastAsia="en-US"/>
+        </w:rPr>
+        <w:t>Play!</w:t>
+      </w:r>
+      <w:bookmarkEnd w:id="59"/>
+    </w:p>
+    <w:p>
+      <w:pPr>
+        <w:pStyle w:val="Podrozdzial2"/>
+        <w:rPr>
+          <w:lang w:eastAsia="en-US"/>
+        </w:rPr>
+      </w:pPr>
+      <w:bookmarkStart w:id="60" w:name="_Toc338582128"/>
+      <w:r>
+        <w:rPr>
+          <w:lang w:eastAsia="en-US"/>
+        </w:rPr>
+        <w:t>Spring</w:t>
+      </w:r>
+      <w:bookmarkEnd w:id="60"/>
+    </w:p>
+    <w:p>
+      <w:pPr>
+        <w:pStyle w:val="Podrozdzia1"/>
+        <w:rPr>
+          <w:lang w:eastAsia="en-US"/>
+        </w:rPr>
+      </w:pPr>
+      <w:bookmarkStart w:id="61" w:name="_Toc338582129"/>
+      <w:r>
+        <w:rPr>
+          <w:lang w:eastAsia="en-US"/>
+        </w:rPr>
+        <w:t>Model architektury rozproszonej</w:t>
+      </w:r>
+      <w:bookmarkEnd w:id="61"/>
+    </w:p>
+    <w:p>
+      <w:pPr>
+        <w:rPr>
+          <w:lang w:eastAsia="en-US"/>
+        </w:rPr>
+      </w:pPr>
+      <w:r>
+        <w:rPr>
+          <w:lang w:eastAsia="en-US"/>
+        </w:rPr>
+        <w:t xml:space="preserve">Diagram </w:t>
       </w:r>
       <w:proofErr w:type="spellStart"/>
       <w:r>
         <w:rPr>
           <w:lang w:eastAsia="en-US"/>
         </w:rPr>
-        <w:t>Azure</w:t>
-      </w:r>
-      <w:bookmarkEnd w:id="57"/>
+        <w:t>przedsawiajacy</w:t>
+      </w:r>
       <w:proofErr w:type="spellEnd"/>
-    </w:p>
-    <w:p>
-      <w:pPr>
-        <w:pStyle w:val="Podrozdzial2"/>
+      <w:r>
         <w:rPr>
           <w:lang w:eastAsia="en-US"/>
         </w:rPr>
-      </w:pPr>
-      <w:bookmarkStart w:id="58" w:name="_Toc337290692"/>
+        <w:t xml:space="preserve"> portal oraz aplikacje </w:t>
+      </w:r>
       <w:proofErr w:type="spellStart"/>
       <w:r>
         <w:rPr>
           <w:lang w:eastAsia="en-US"/>
         </w:rPr>
-        <w:t>Amazon</w:t>
+        <w:t>hostowane</w:t>
       </w:r>
       <w:proofErr w:type="spellEnd"/>
       <w:r>
         <w:rPr>
           <w:lang w:eastAsia="en-US"/>
         </w:rPr>
-        <w:t xml:space="preserve"> EC2</w:t>
-      </w:r>
-      <w:bookmarkEnd w:id="58"/>
-    </w:p>
-    <w:p>
-      <w:pPr>
-        <w:pStyle w:val="Podrozdzial2"/>
+        <w:t xml:space="preserve"> w rożnych </w:t>
+      </w:r>
+      <w:proofErr w:type="spellStart"/>
+      <w:r>
         <w:rPr>
           <w:lang w:eastAsia="en-US"/>
         </w:rPr>
-      </w:pPr>
-      <w:bookmarkStart w:id="59" w:name="_Toc337290693"/>
-      <w:r>
+        <w:t>cloudach</w:t>
+      </w:r>
+      <w:proofErr w:type="spellEnd"/>
+    </w:p>
+    <w:p>
+      <w:pPr>
+        <w:pStyle w:val="Podrozdzia1"/>
         <w:rPr>
           <w:lang w:eastAsia="en-US"/>
         </w:rPr>
-        <w:t>Heroku</w:t>
-      </w:r>
-      <w:bookmarkEnd w:id="59"/>
-    </w:p>
-    <w:p>
-      <w:pPr>
-        <w:pStyle w:val="Podrozdzial2"/>
+      </w:pPr>
+      <w:bookmarkStart w:id="62" w:name="_Toc338582130"/>
+      <w:r>
         <w:rPr>
           <w:lang w:eastAsia="en-US"/>
         </w:rPr>
-      </w:pPr>
-      <w:bookmarkStart w:id="60" w:name="_Toc337290694"/>
-      <w:r>
+        <w:t>Implementacja portalu udostępniającego aplikacje</w:t>
+      </w:r>
+      <w:bookmarkEnd w:id="62"/>
+    </w:p>
+    <w:p>
+      <w:pPr>
         <w:rPr>
           <w:lang w:eastAsia="en-US"/>
         </w:rPr>
-        <w:t>Play!</w:t>
-      </w:r>
-      <w:bookmarkEnd w:id="60"/>
-    </w:p>
-    <w:p>
-      <w:pPr>
-        <w:pStyle w:val="Podrozdzial2"/>
+      </w:pPr>
+    </w:p>
+    <w:p>
+      <w:pPr>
+        <w:pStyle w:val="Podrozdzia1"/>
         <w:rPr>
           <w:lang w:eastAsia="en-US"/>
         </w:rPr>
       </w:pPr>
-      <w:bookmarkStart w:id="61" w:name="_Toc337290695"/>
-      <w:r>
-        <w:rPr>
-          <w:lang w:eastAsia="en-US"/>
-        </w:rPr>
-        <w:t>Spring</w:t>
-      </w:r>
-      <w:bookmarkEnd w:id="61"/>
-    </w:p>
-    <w:p>
-      <w:pPr>
-        <w:pStyle w:val="Podrozdzia1"/>
-        <w:rPr>
-          <w:lang w:eastAsia="en-US"/>
-        </w:rPr>
-      </w:pPr>
-      <w:bookmarkStart w:id="62" w:name="_Toc337290696"/>
-      <w:r>
-        <w:rPr>
-          <w:lang w:eastAsia="en-US"/>
-        </w:rPr>
-        <w:t>Model architektury rozproszonej</w:t>
-      </w:r>
-      <w:bookmarkEnd w:id="62"/>
-    </w:p>
-    <w:p>
-      <w:pPr>
-        <w:rPr>
-          <w:lang w:eastAsia="en-US"/>
-        </w:rPr>
-      </w:pPr>
-      <w:r>
-        <w:rPr>
-          <w:lang w:eastAsia="en-US"/>
-        </w:rPr>
-        <w:t xml:space="preserve">Diagram </w:t>
-      </w:r>
-      <w:proofErr w:type="spellStart"/>
-      <w:r>
-        <w:rPr>
-          <w:lang w:eastAsia="en-US"/>
-        </w:rPr>
-        <w:t>przedsawiajacy</w:t>
-      </w:r>
-      <w:proofErr w:type="spellEnd"/>
-      <w:r>
-        <w:rPr>
-          <w:lang w:eastAsia="en-US"/>
-        </w:rPr>
-        <w:t xml:space="preserve"> portal oraz aplikacje </w:t>
-      </w:r>
-      <w:proofErr w:type="spellStart"/>
-      <w:r>
-        <w:rPr>
-          <w:lang w:eastAsia="en-US"/>
-        </w:rPr>
-        <w:t>hostowane</w:t>
-      </w:r>
-      <w:proofErr w:type="spellEnd"/>
-      <w:r>
-        <w:rPr>
-          <w:lang w:eastAsia="en-US"/>
-        </w:rPr>
-        <w:t xml:space="preserve"> w rożnych </w:t>
-      </w:r>
-      <w:proofErr w:type="spellStart"/>
-      <w:r>
-        <w:rPr>
-          <w:lang w:eastAsia="en-US"/>
-        </w:rPr>
-        <w:t>cloudach</w:t>
-      </w:r>
-      <w:proofErr w:type="spellEnd"/>
-    </w:p>
-    <w:p>
-      <w:pPr>
-        <w:pStyle w:val="Podrozdzia1"/>
-        <w:rPr>
-          <w:lang w:eastAsia="en-US"/>
-        </w:rPr>
-      </w:pPr>
-      <w:bookmarkStart w:id="63" w:name="_Toc337290697"/>
-      <w:r>
-        <w:rPr>
-          <w:lang w:eastAsia="en-US"/>
-        </w:rPr>
-        <w:t>Implementacja portalu udostępniającego aplikacje</w:t>
-      </w:r>
-      <w:bookmarkEnd w:id="63"/>
-    </w:p>
-    <w:p>
-      <w:pPr>
-        <w:rPr>
-          <w:lang w:eastAsia="en-US"/>
-        </w:rPr>
-      </w:pPr>
-    </w:p>
-    <w:p>
-      <w:pPr>
-        <w:pStyle w:val="Podrozdzia1"/>
-        <w:rPr>
-          <w:lang w:eastAsia="en-US"/>
-        </w:rPr>
-      </w:pPr>
-      <w:bookmarkStart w:id="64" w:name="_Toc337290698"/>
+      <w:bookmarkStart w:id="63" w:name="_Toc338582131"/>
       <w:r>
         <w:rPr>
           <w:lang w:eastAsia="en-US"/>
@@ -10607,17 +10619,17 @@
         </w:rPr>
         <w:t xml:space="preserve"> - usług</w:t>
       </w:r>
+      <w:bookmarkEnd w:id="63"/>
+    </w:p>
+    <w:p>
+      <w:pPr>
+        <w:pStyle w:val="Rozdzia"/>
+      </w:pPr>
+      <w:bookmarkStart w:id="64" w:name="_Toc338582132"/>
+      <w:r>
+        <w:t>Testy systemu</w:t>
+      </w:r>
       <w:bookmarkEnd w:id="64"/>
-    </w:p>
-    <w:p>
-      <w:pPr>
-        <w:pStyle w:val="Rozdzia"/>
-      </w:pPr>
-      <w:bookmarkStart w:id="65" w:name="_Toc337290699"/>
-      <w:r>
-        <w:t>Testy systemu</w:t>
-      </w:r>
-      <w:bookmarkEnd w:id="65"/>
     </w:p>
     <w:p>
       <w:pPr>
@@ -10627,11 +10639,11 @@
           <w:numId w:val="0"/>
         </w:numPr>
       </w:pPr>
-      <w:bookmarkStart w:id="66" w:name="_Toc337290700"/>
+      <w:bookmarkStart w:id="65" w:name="_Toc338582133"/>
       <w:r>
         <w:t>Podsumowanie</w:t>
       </w:r>
-      <w:bookmarkEnd w:id="66"/>
+      <w:bookmarkEnd w:id="65"/>
     </w:p>
     <w:p>
       <w:r>
@@ -10645,11 +10657,11 @@
           <w:szCs w:val="40"/>
         </w:rPr>
       </w:pPr>
-      <w:bookmarkStart w:id="67" w:name="_Toc337290701"/>
-      <w:bookmarkStart w:id="68" w:name="_Ref293667927"/>
-      <w:bookmarkStart w:id="69" w:name="_Ref293667901"/>
-      <w:bookmarkStart w:id="70" w:name="_Ref293667829"/>
-      <w:bookmarkStart w:id="71" w:name="_Ref293667796"/>
+      <w:bookmarkStart w:id="66" w:name="_Ref293667796"/>
+      <w:bookmarkStart w:id="67" w:name="_Ref293667829"/>
+      <w:bookmarkStart w:id="68" w:name="_Ref293667901"/>
+      <w:bookmarkStart w:id="69" w:name="_Ref293667927"/>
+      <w:bookmarkStart w:id="70" w:name="_Toc338582134"/>
       <w:r>
         <w:rPr>
           <w:szCs w:val="40"/>
@@ -10657,7 +10669,7 @@
         <w:lastRenderedPageBreak/>
         <w:t>Wykaz skrótów</w:t>
       </w:r>
-      <w:bookmarkEnd w:id="67"/>
+      <w:bookmarkEnd w:id="70"/>
     </w:p>
     <w:p>
       <w:pPr>
@@ -10940,10 +10952,65 @@
       <w:pPr>
         <w:pStyle w:val="Nagwek1"/>
       </w:pPr>
-      <w:bookmarkStart w:id="72" w:name="_Toc337290702"/>
+      <w:bookmarkStart w:id="71" w:name="_Toc338582135"/>
       <w:r>
         <w:t>Spis ilustracji</w:t>
       </w:r>
+      <w:bookmarkEnd w:id="71"/>
+    </w:p>
+    <w:p>
+      <w:pPr>
+        <w:rPr>
+          <w:lang w:eastAsia="en-US"/>
+        </w:rPr>
+      </w:pPr>
+    </w:p>
+    <w:p>
+      <w:r>
+        <w:t>Rysunek 1. Trudności w integracji systemów</w:t>
+      </w:r>
+    </w:p>
+    <w:p>
+      <w:r>
+        <w:t>Rysunek 2. Zależności poszczególnych komponentów systemu</w:t>
+      </w:r>
+    </w:p>
+    <w:p>
+      <w:r>
+        <w:t>Rysunek 3. „</w:t>
+      </w:r>
+      <w:proofErr w:type="spellStart"/>
+      <w:r>
+        <w:t>Magic</w:t>
+      </w:r>
+      <w:proofErr w:type="spellEnd"/>
+      <w:r>
+        <w:t xml:space="preserve"> Bus”</w:t>
+      </w:r>
+    </w:p>
+    <w:p>
+      <w:r>
+        <w:t>Rysunek 4</w:t>
+      </w:r>
+      <w:r>
+        <w:t xml:space="preserve">. Fazy życia systemu </w:t>
+      </w:r>
+    </w:p>
+    <w:p>
+      <w:pPr>
+        <w:rPr>
+          <w:lang w:eastAsia="en-US"/>
+        </w:rPr>
+      </w:pPr>
+    </w:p>
+    <w:p>
+      <w:pPr>
+        <w:pStyle w:val="Nagwek1"/>
+      </w:pPr>
+      <w:bookmarkStart w:id="72" w:name="_Toc338582136"/>
+      <w:r>
+        <w:t>Spis tabel</w:t>
+      </w:r>
       <w:bookmarkEnd w:id="72"/>
     </w:p>
     <w:p>
@@ -10954,69 +11021,14 @@
       </w:pPr>
     </w:p>
     <w:p>
-      <w:r>
-        <w:t>Rysunek 1. Trudności w integracji systemów</w:t>
-      </w:r>
-    </w:p>
-    <w:p>
-      <w:r>
-        <w:t>Rysunek 2. Zależności poszczególnych komponentów systemu</w:t>
-      </w:r>
-    </w:p>
-    <w:p>
-      <w:r>
-        <w:t>Rysunek 3. „</w:t>
-      </w:r>
-      <w:proofErr w:type="spellStart"/>
-      <w:r>
-        <w:t>Magic</w:t>
-      </w:r>
-      <w:proofErr w:type="spellEnd"/>
-      <w:r>
-        <w:t xml:space="preserve"> Bus”</w:t>
-      </w:r>
-    </w:p>
-    <w:p>
-      <w:r>
-        <w:t>Rysunek 4</w:t>
-      </w:r>
-      <w:r>
-        <w:t xml:space="preserve">. Fazy życia systemu </w:t>
-      </w:r>
-    </w:p>
-    <w:p>
-      <w:pPr>
-        <w:rPr>
-          <w:lang w:eastAsia="en-US"/>
-        </w:rPr>
-      </w:pPr>
-    </w:p>
-    <w:p>
       <w:pPr>
         <w:pStyle w:val="Nagwek1"/>
       </w:pPr>
-      <w:bookmarkStart w:id="73" w:name="_Toc337290703"/>
-      <w:r>
-        <w:t>Spis tabel</w:t>
+      <w:bookmarkStart w:id="73" w:name="_Toc338582137"/>
+      <w:r>
+        <w:t>Spis listingów</w:t>
       </w:r>
       <w:bookmarkEnd w:id="73"/>
-    </w:p>
-    <w:p>
-      <w:pPr>
-        <w:rPr>
-          <w:lang w:eastAsia="en-US"/>
-        </w:rPr>
-      </w:pPr>
-    </w:p>
-    <w:p>
-      <w:pPr>
-        <w:pStyle w:val="Nagwek1"/>
-      </w:pPr>
-      <w:bookmarkStart w:id="74" w:name="_Toc337290704"/>
-      <w:r>
-        <w:t>Spis listingów</w:t>
-      </w:r>
-      <w:bookmarkEnd w:id="74"/>
     </w:p>
     <w:p>
       <w:pPr>
@@ -11048,12 +11060,12 @@
         <w:br w:type="page"/>
       </w:r>
     </w:p>
-    <w:bookmarkStart w:id="75" w:name="_Ref293669116" w:displacedByCustomXml="next"/>
-    <w:bookmarkEnd w:id="75" w:displacedByCustomXml="next"/>
-    <w:bookmarkEnd w:id="71" w:displacedByCustomXml="next"/>
-    <w:bookmarkEnd w:id="70" w:displacedByCustomXml="next"/>
+    <w:bookmarkStart w:id="74" w:name="_Ref293669116" w:displacedByCustomXml="next"/>
+    <w:bookmarkEnd w:id="74" w:displacedByCustomXml="next"/>
     <w:bookmarkEnd w:id="69" w:displacedByCustomXml="next"/>
     <w:bookmarkEnd w:id="68" w:displacedByCustomXml="next"/>
+    <w:bookmarkEnd w:id="67" w:displacedByCustomXml="next"/>
+    <w:bookmarkEnd w:id="66" w:displacedByCustomXml="next"/>
     <w:sdt>
       <w:sdtPr>
         <w:rPr>
@@ -11072,7 +11084,7 @@
         </w:docPartObj>
       </w:sdtPr>
       <w:sdtContent>
-        <w:bookmarkStart w:id="76" w:name="_Toc337290705" w:displacedByCustomXml="prev"/>
+        <w:bookmarkStart w:id="75" w:name="_Toc338582138" w:displacedByCustomXml="prev"/>
         <w:p>
           <w:pPr>
             <w:pStyle w:val="Nagwek1"/>
@@ -11080,7 +11092,7 @@
           <w:r>
             <w:t>Bibliografia</w:t>
           </w:r>
-          <w:bookmarkEnd w:id="76"/>
+          <w:bookmarkEnd w:id="75"/>
         </w:p>
         <w:sdt>
           <w:sdtPr>
@@ -11125,7 +11137,6 @@
               </w:tblGrid>
               <w:tr>
                 <w:trPr>
-                  <w:divId w:val="661399093"/>
                   <w:tblCellSpacing w:w="15" w:type="dxa"/>
                 </w:trPr>
                 <w:tc>
@@ -11171,7 +11182,6 @@
               </w:tr>
               <w:tr>
                 <w:trPr>
-                  <w:divId w:val="661399093"/>
                   <w:tblCellSpacing w:w="15" w:type="dxa"/>
                 </w:trPr>
                 <w:tc>
@@ -11219,7 +11229,6 @@
               </w:tr>
               <w:tr>
                 <w:trPr>
-                  <w:divId w:val="661399093"/>
                   <w:tblCellSpacing w:w="15" w:type="dxa"/>
                 </w:trPr>
                 <w:tc>
@@ -11267,7 +11276,6 @@
               </w:tr>
               <w:tr>
                 <w:trPr>
-                  <w:divId w:val="661399093"/>
                   <w:tblCellSpacing w:w="15" w:type="dxa"/>
                 </w:trPr>
                 <w:tc>
@@ -11315,7 +11323,6 @@
               </w:tr>
               <w:tr>
                 <w:trPr>
-                  <w:divId w:val="661399093"/>
                   <w:tblCellSpacing w:w="15" w:type="dxa"/>
                 </w:trPr>
                 <w:tc>
@@ -11368,7 +11375,6 @@
               </w:tr>
               <w:tr>
                 <w:trPr>
-                  <w:divId w:val="661399093"/>
                   <w:tblCellSpacing w:w="15" w:type="dxa"/>
                 </w:trPr>
                 <w:tc>
@@ -11416,7 +11422,6 @@
               </w:tr>
               <w:tr>
                 <w:trPr>
-                  <w:divId w:val="661399093"/>
                   <w:tblCellSpacing w:w="15" w:type="dxa"/>
                 </w:trPr>
                 <w:tc>
@@ -11464,7 +11469,6 @@
               </w:tr>
               <w:tr>
                 <w:trPr>
-                  <w:divId w:val="661399093"/>
                   <w:tblCellSpacing w:w="15" w:type="dxa"/>
                 </w:trPr>
                 <w:tc>
@@ -11528,7 +11532,6 @@
               </w:tr>
               <w:tr>
                 <w:trPr>
-                  <w:divId w:val="661399093"/>
                   <w:tblCellSpacing w:w="15" w:type="dxa"/>
                 </w:trPr>
                 <w:tc>
@@ -11576,7 +11579,6 @@
               </w:tr>
               <w:tr>
                 <w:trPr>
-                  <w:divId w:val="661399093"/>
                   <w:tblCellSpacing w:w="15" w:type="dxa"/>
                 </w:trPr>
                 <w:tc>
@@ -11624,7 +11626,6 @@
               </w:tr>
               <w:tr>
                 <w:trPr>
-                  <w:divId w:val="661399093"/>
                   <w:tblCellSpacing w:w="15" w:type="dxa"/>
                 </w:trPr>
                 <w:tc>
@@ -11672,7 +11673,6 @@
               </w:tr>
               <w:tr>
                 <w:trPr>
-                  <w:divId w:val="661399093"/>
                   <w:tblCellSpacing w:w="15" w:type="dxa"/>
                 </w:trPr>
                 <w:tc>
@@ -11720,7 +11720,6 @@
               </w:tr>
               <w:tr>
                 <w:trPr>
-                  <w:divId w:val="661399093"/>
                   <w:tblCellSpacing w:w="15" w:type="dxa"/>
                 </w:trPr>
                 <w:tc>
@@ -11768,7 +11767,6 @@
               </w:tr>
               <w:tr>
                 <w:trPr>
-                  <w:divId w:val="661399093"/>
                   <w:tblCellSpacing w:w="15" w:type="dxa"/>
                 </w:trPr>
                 <w:tc>
@@ -11821,7 +11819,6 @@
               </w:tr>
               <w:tr>
                 <w:trPr>
-                  <w:divId w:val="661399093"/>
                   <w:tblCellSpacing w:w="15" w:type="dxa"/>
                 </w:trPr>
                 <w:tc>
@@ -11870,7 +11867,6 @@
               </w:tr>
               <w:tr>
                 <w:trPr>
-                  <w:divId w:val="661399093"/>
                   <w:tblCellSpacing w:w="15" w:type="dxa"/>
                 </w:trPr>
                 <w:tc>
@@ -11918,7 +11914,6 @@
               </w:tr>
               <w:tr>
                 <w:trPr>
-                  <w:divId w:val="661399093"/>
                   <w:tblCellSpacing w:w="15" w:type="dxa"/>
                 </w:trPr>
                 <w:tc>
@@ -11966,7 +11961,6 @@
               </w:tr>
               <w:tr>
                 <w:trPr>
-                  <w:divId w:val="661399093"/>
                   <w:tblCellSpacing w:w="15" w:type="dxa"/>
                 </w:trPr>
                 <w:tc>
@@ -12014,7 +12008,6 @@
               </w:tr>
               <w:tr>
                 <w:trPr>
-                  <w:divId w:val="661399093"/>
                   <w:tblCellSpacing w:w="15" w:type="dxa"/>
                 </w:trPr>
                 <w:tc>
@@ -12062,7 +12055,6 @@
               </w:tr>
               <w:tr>
                 <w:trPr>
-                  <w:divId w:val="661399093"/>
                   <w:tblCellSpacing w:w="15" w:type="dxa"/>
                 </w:trPr>
                 <w:tc>
@@ -12110,7 +12102,6 @@
               </w:tr>
               <w:tr>
                 <w:trPr>
-                  <w:divId w:val="661399093"/>
                   <w:tblCellSpacing w:w="15" w:type="dxa"/>
                 </w:trPr>
                 <w:tc>
@@ -12174,7 +12165,6 @@
               </w:tr>
               <w:tr>
                 <w:trPr>
-                  <w:divId w:val="661399093"/>
                   <w:tblCellSpacing w:w="15" w:type="dxa"/>
                 </w:trPr>
                 <w:tc>
@@ -12222,7 +12212,6 @@
               </w:tr>
               <w:tr>
                 <w:trPr>
-                  <w:divId w:val="661399093"/>
                   <w:tblCellSpacing w:w="15" w:type="dxa"/>
                 </w:trPr>
                 <w:tc>
@@ -12270,7 +12259,6 @@
               </w:tr>
               <w:tr>
                 <w:trPr>
-                  <w:divId w:val="661399093"/>
                   <w:tblCellSpacing w:w="15" w:type="dxa"/>
                 </w:trPr>
                 <w:tc>
@@ -12316,7 +12304,6 @@
               </w:tr>
               <w:tr>
                 <w:trPr>
-                  <w:divId w:val="661399093"/>
                   <w:tblCellSpacing w:w="15" w:type="dxa"/>
                 </w:trPr>
                 <w:tc>
@@ -12364,7 +12351,6 @@
               </w:tr>
               <w:tr>
                 <w:trPr>
-                  <w:divId w:val="661399093"/>
                   <w:tblCellSpacing w:w="15" w:type="dxa"/>
                 </w:trPr>
                 <w:tc>
@@ -12412,7 +12398,6 @@
               </w:tr>
               <w:tr>
                 <w:trPr>
-                  <w:divId w:val="661399093"/>
                   <w:tblCellSpacing w:w="15" w:type="dxa"/>
                 </w:trPr>
                 <w:tc>
@@ -12460,7 +12445,6 @@
               </w:tr>
               <w:tr>
                 <w:trPr>
-                  <w:divId w:val="661399093"/>
                   <w:tblCellSpacing w:w="15" w:type="dxa"/>
                 </w:trPr>
                 <w:tc>
@@ -12524,7 +12508,6 @@
               </w:tr>
               <w:tr>
                 <w:trPr>
-                  <w:divId w:val="661399093"/>
                   <w:tblCellSpacing w:w="15" w:type="dxa"/>
                 </w:trPr>
                 <w:tc>
@@ -12588,7 +12571,6 @@
               </w:tr>
               <w:tr>
                 <w:trPr>
-                  <w:divId w:val="661399093"/>
                   <w:tblCellSpacing w:w="15" w:type="dxa"/>
                 </w:trPr>
                 <w:tc>
@@ -12636,7 +12618,6 @@
               </w:tr>
               <w:tr>
                 <w:trPr>
-                  <w:divId w:val="661399093"/>
                   <w:tblCellSpacing w:w="15" w:type="dxa"/>
                 </w:trPr>
                 <w:tc>
@@ -12701,7 +12682,6 @@
               </w:tr>
               <w:tr>
                 <w:trPr>
-                  <w:divId w:val="661399093"/>
                   <w:tblCellSpacing w:w="15" w:type="dxa"/>
                 </w:trPr>
                 <w:tc>
@@ -12749,7 +12729,6 @@
               </w:tr>
               <w:tr>
                 <w:trPr>
-                  <w:divId w:val="661399093"/>
                   <w:tblCellSpacing w:w="15" w:type="dxa"/>
                 </w:trPr>
                 <w:tc>
@@ -12813,7 +12792,6 @@
               </w:tr>
               <w:tr>
                 <w:trPr>
-                  <w:divId w:val="661399093"/>
                   <w:tblCellSpacing w:w="15" w:type="dxa"/>
                 </w:trPr>
                 <w:tc>
@@ -12877,7 +12855,6 @@
               </w:tr>
               <w:tr>
                 <w:trPr>
-                  <w:divId w:val="661399093"/>
                   <w:tblCellSpacing w:w="15" w:type="dxa"/>
                 </w:trPr>
                 <w:tc>
@@ -12925,7 +12902,6 @@
               </w:tr>
               <w:tr>
                 <w:trPr>
-                  <w:divId w:val="661399093"/>
                   <w:tblCellSpacing w:w="15" w:type="dxa"/>
                 </w:trPr>
                 <w:tc>
@@ -12973,7 +12949,6 @@
               </w:tr>
               <w:tr>
                 <w:trPr>
-                  <w:divId w:val="661399093"/>
                   <w:tblCellSpacing w:w="15" w:type="dxa"/>
                 </w:trPr>
                 <w:tc>
@@ -13021,7 +12996,6 @@
               </w:tr>
               <w:tr>
                 <w:trPr>
-                  <w:divId w:val="661399093"/>
                   <w:tblCellSpacing w:w="15" w:type="dxa"/>
                 </w:trPr>
                 <w:tc>
@@ -13069,7 +13043,6 @@
               </w:tr>
               <w:tr>
                 <w:trPr>
-                  <w:divId w:val="661399093"/>
                   <w:tblCellSpacing w:w="15" w:type="dxa"/>
                 </w:trPr>
                 <w:tc>
@@ -13117,7 +13090,6 @@
               </w:tr>
               <w:tr>
                 <w:trPr>
-                  <w:divId w:val="661399093"/>
                   <w:tblCellSpacing w:w="15" w:type="dxa"/>
                 </w:trPr>
                 <w:tc>
@@ -13165,7 +13137,6 @@
               </w:tr>
               <w:tr>
                 <w:trPr>
-                  <w:divId w:val="661399093"/>
                   <w:tblCellSpacing w:w="15" w:type="dxa"/>
                 </w:trPr>
                 <w:tc>
@@ -13213,7 +13184,6 @@
               </w:tr>
               <w:tr>
                 <w:trPr>
-                  <w:divId w:val="661399093"/>
                   <w:tblCellSpacing w:w="15" w:type="dxa"/>
                 </w:trPr>
                 <w:tc>
@@ -13277,7 +13247,6 @@
               </w:tr>
               <w:tr>
                 <w:trPr>
-                  <w:divId w:val="661399093"/>
                   <w:tblCellSpacing w:w="15" w:type="dxa"/>
                 </w:trPr>
                 <w:tc>
@@ -13342,7 +13311,6 @@
               </w:tr>
               <w:tr>
                 <w:trPr>
-                  <w:divId w:val="661399093"/>
                   <w:tblCellSpacing w:w="15" w:type="dxa"/>
                 </w:trPr>
                 <w:tc>
@@ -13406,7 +13374,6 @@
               </w:tr>
               <w:tr>
                 <w:trPr>
-                  <w:divId w:val="661399093"/>
                   <w:tblCellSpacing w:w="15" w:type="dxa"/>
                 </w:trPr>
                 <w:tc>
@@ -13454,7 +13421,6 @@
               </w:tr>
               <w:tr>
                 <w:trPr>
-                  <w:divId w:val="661399093"/>
                   <w:tblCellSpacing w:w="15" w:type="dxa"/>
                 </w:trPr>
                 <w:tc>
@@ -13502,7 +13468,6 @@
               </w:tr>
               <w:tr>
                 <w:trPr>
-                  <w:divId w:val="661399093"/>
                   <w:tblCellSpacing w:w="15" w:type="dxa"/>
                 </w:trPr>
                 <w:tc>
@@ -13550,7 +13515,6 @@
               </w:tr>
               <w:tr>
                 <w:trPr>
-                  <w:divId w:val="661399093"/>
                   <w:tblCellSpacing w:w="15" w:type="dxa"/>
                 </w:trPr>
                 <w:tc>
@@ -13598,7 +13562,6 @@
               </w:tr>
               <w:tr>
                 <w:trPr>
-                  <w:divId w:val="661399093"/>
                   <w:tblCellSpacing w:w="15" w:type="dxa"/>
                 </w:trPr>
                 <w:tc>
@@ -13646,7 +13609,6 @@
               </w:tr>
               <w:tr>
                 <w:trPr>
-                  <w:divId w:val="661399093"/>
                   <w:tblCellSpacing w:w="15" w:type="dxa"/>
                 </w:trPr>
                 <w:tc>
@@ -13694,7 +13656,6 @@
               </w:tr>
               <w:tr>
                 <w:trPr>
-                  <w:divId w:val="661399093"/>
                   <w:tblCellSpacing w:w="15" w:type="dxa"/>
                 </w:trPr>
                 <w:tc>
@@ -13742,7 +13703,6 @@
               </w:tr>
               <w:tr>
                 <w:trPr>
-                  <w:divId w:val="661399093"/>
                   <w:tblCellSpacing w:w="15" w:type="dxa"/>
                 </w:trPr>
                 <w:tc>
@@ -13790,7 +13750,6 @@
               </w:tr>
               <w:tr>
                 <w:trPr>
-                  <w:divId w:val="661399093"/>
                   <w:tblCellSpacing w:w="15" w:type="dxa"/>
                 </w:trPr>
                 <w:tc>
@@ -13838,7 +13797,6 @@
               </w:tr>
               <w:tr>
                 <w:trPr>
-                  <w:divId w:val="661399093"/>
                   <w:tblCellSpacing w:w="15" w:type="dxa"/>
                 </w:trPr>
                 <w:tc>
@@ -13886,7 +13844,6 @@
               </w:tr>
               <w:tr>
                 <w:trPr>
-                  <w:divId w:val="661399093"/>
                   <w:tblCellSpacing w:w="15" w:type="dxa"/>
                 </w:trPr>
                 <w:tc>
@@ -13934,7 +13891,6 @@
               </w:tr>
               <w:tr>
                 <w:trPr>
-                  <w:divId w:val="661399093"/>
                   <w:tblCellSpacing w:w="15" w:type="dxa"/>
                 </w:trPr>
                 <w:tc>
@@ -13982,7 +13938,6 @@
               </w:tr>
               <w:tr>
                 <w:trPr>
-                  <w:divId w:val="661399093"/>
                   <w:tblCellSpacing w:w="15" w:type="dxa"/>
                 </w:trPr>
                 <w:tc>
@@ -14030,7 +13985,6 @@
               </w:tr>
               <w:tr>
                 <w:trPr>
-                  <w:divId w:val="661399093"/>
                   <w:tblCellSpacing w:w="15" w:type="dxa"/>
                 </w:trPr>
                 <w:tc>
@@ -14078,7 +14032,6 @@
               </w:tr>
               <w:tr>
                 <w:trPr>
-                  <w:divId w:val="661399093"/>
                   <w:tblCellSpacing w:w="15" w:type="dxa"/>
                 </w:trPr>
                 <w:tc>
@@ -14127,7 +14080,6 @@
               </w:tr>
               <w:tr>
                 <w:trPr>
-                  <w:divId w:val="661399093"/>
                   <w:tblCellSpacing w:w="15" w:type="dxa"/>
                 </w:trPr>
                 <w:tc>
@@ -14181,7 +14133,6 @@
               </w:tr>
               <w:tr>
                 <w:trPr>
-                  <w:divId w:val="661399093"/>
                   <w:tblCellSpacing w:w="15" w:type="dxa"/>
                 </w:trPr>
                 <w:tc>
@@ -14234,7 +14185,6 @@
               </w:tr>
               <w:tr>
                 <w:trPr>
-                  <w:divId w:val="661399093"/>
                   <w:tblCellSpacing w:w="15" w:type="dxa"/>
                 </w:trPr>
                 <w:tc>
@@ -14282,7 +14232,6 @@
               </w:tr>
               <w:tr>
                 <w:trPr>
-                  <w:divId w:val="661399093"/>
                   <w:tblCellSpacing w:w="15" w:type="dxa"/>
                 </w:trPr>
                 <w:tc>
@@ -14330,7 +14279,6 @@
               </w:tr>
               <w:tr>
                 <w:trPr>
-                  <w:divId w:val="661399093"/>
                   <w:tblCellSpacing w:w="15" w:type="dxa"/>
                 </w:trPr>
                 <w:tc>
@@ -14378,7 +14326,6 @@
               </w:tr>
               <w:tr>
                 <w:trPr>
-                  <w:divId w:val="661399093"/>
                   <w:tblCellSpacing w:w="15" w:type="dxa"/>
                 </w:trPr>
                 <w:tc>
@@ -14426,7 +14373,6 @@
               </w:tr>
               <w:tr>
                 <w:trPr>
-                  <w:divId w:val="661399093"/>
                   <w:tblCellSpacing w:w="15" w:type="dxa"/>
                 </w:trPr>
                 <w:tc>
@@ -14474,7 +14420,6 @@
               </w:tr>
               <w:tr>
                 <w:trPr>
-                  <w:divId w:val="661399093"/>
                   <w:tblCellSpacing w:w="15" w:type="dxa"/>
                 </w:trPr>
                 <w:tc>
@@ -14522,7 +14467,6 @@
               </w:tr>
               <w:tr>
                 <w:trPr>
-                  <w:divId w:val="661399093"/>
                   <w:tblCellSpacing w:w="15" w:type="dxa"/>
                 </w:trPr>
                 <w:tc>
@@ -14575,7 +14519,6 @@
               </w:tr>
               <w:tr>
                 <w:trPr>
-                  <w:divId w:val="661399093"/>
                   <w:tblCellSpacing w:w="15" w:type="dxa"/>
                 </w:trPr>
                 <w:tc>
@@ -14623,7 +14566,6 @@
               </w:tr>
               <w:tr>
                 <w:trPr>
-                  <w:divId w:val="661399093"/>
                   <w:tblCellSpacing w:w="15" w:type="dxa"/>
                 </w:trPr>
                 <w:tc>
@@ -14671,7 +14613,6 @@
               </w:tr>
               <w:tr>
                 <w:trPr>
-                  <w:divId w:val="661399093"/>
                   <w:tblCellSpacing w:w="15" w:type="dxa"/>
                 </w:trPr>
                 <w:tc>
@@ -14719,7 +14660,6 @@
               </w:tr>
               <w:tr>
                 <w:trPr>
-                  <w:divId w:val="661399093"/>
                   <w:tblCellSpacing w:w="15" w:type="dxa"/>
                 </w:trPr>
                 <w:tc>
@@ -14767,7 +14707,6 @@
               </w:tr>
               <w:tr>
                 <w:trPr>
-                  <w:divId w:val="661399093"/>
                   <w:tblCellSpacing w:w="15" w:type="dxa"/>
                 </w:trPr>
                 <w:tc>
@@ -14820,7 +14759,6 @@
               </w:tr>
               <w:tr>
                 <w:trPr>
-                  <w:divId w:val="661399093"/>
                   <w:tblCellSpacing w:w="15" w:type="dxa"/>
                 </w:trPr>
                 <w:tc>
@@ -14866,7 +14804,6 @@
               </w:tr>
               <w:tr>
                 <w:trPr>
-                  <w:divId w:val="661399093"/>
                   <w:tblCellSpacing w:w="15" w:type="dxa"/>
                 </w:trPr>
                 <w:tc>
@@ -14914,7 +14851,6 @@
               </w:tr>
               <w:tr>
                 <w:trPr>
-                  <w:divId w:val="661399093"/>
                   <w:tblCellSpacing w:w="15" w:type="dxa"/>
                 </w:trPr>
                 <w:tc>
@@ -14963,7 +14899,6 @@
               </w:tr>
               <w:tr>
                 <w:trPr>
-                  <w:divId w:val="661399093"/>
                   <w:tblCellSpacing w:w="15" w:type="dxa"/>
                 </w:trPr>
                 <w:tc>
@@ -15011,7 +14946,6 @@
               </w:tr>
               <w:tr>
                 <w:trPr>
-                  <w:divId w:val="661399093"/>
                   <w:tblCellSpacing w:w="15" w:type="dxa"/>
                 </w:trPr>
                 <w:tc>
@@ -15064,7 +14998,6 @@
               </w:tr>
               <w:tr>
                 <w:trPr>
-                  <w:divId w:val="661399093"/>
                   <w:tblCellSpacing w:w="15" w:type="dxa"/>
                 </w:trPr>
                 <w:tc>
@@ -15112,7 +15045,6 @@
               </w:tr>
               <w:tr>
                 <w:trPr>
-                  <w:divId w:val="661399093"/>
                   <w:tblCellSpacing w:w="15" w:type="dxa"/>
                 </w:trPr>
                 <w:tc>
@@ -15160,7 +15092,6 @@
               </w:tr>
               <w:tr>
                 <w:trPr>
-                  <w:divId w:val="661399093"/>
                   <w:tblCellSpacing w:w="15" w:type="dxa"/>
                 </w:trPr>
                 <w:tc>
@@ -15208,7 +15139,6 @@
               </w:tr>
               <w:tr>
                 <w:trPr>
-                  <w:divId w:val="661399093"/>
                   <w:tblCellSpacing w:w="15" w:type="dxa"/>
                 </w:trPr>
                 <w:tc>
@@ -15256,7 +15186,6 @@
               </w:tr>
               <w:tr>
                 <w:trPr>
-                  <w:divId w:val="661399093"/>
                   <w:tblCellSpacing w:w="15" w:type="dxa"/>
                 </w:trPr>
                 <w:tc>
@@ -15320,7 +15249,6 @@
               </w:tr>
               <w:tr>
                 <w:trPr>
-                  <w:divId w:val="661399093"/>
                   <w:tblCellSpacing w:w="15" w:type="dxa"/>
                 </w:trPr>
                 <w:tc>
@@ -15369,7 +15297,6 @@
             </w:tbl>
             <w:p>
               <w:pPr>
-                <w:divId w:val="661399093"/>
                 <w:rPr>
                   <w:rFonts w:eastAsia="Times New Roman"/>
                   <w:noProof/>
@@ -15408,7 +15335,7 @@
           <w:szCs w:val="40"/>
         </w:rPr>
       </w:pPr>
-      <w:bookmarkStart w:id="77" w:name="_Toc337290706"/>
+      <w:bookmarkStart w:id="76" w:name="_Toc338582139"/>
       <w:r>
         <w:rPr>
           <w:szCs w:val="40"/>
@@ -15434,7 +15361,7 @@
         </w:rPr>
         <w:t xml:space="preserve"> tabel</w:t>
       </w:r>
-      <w:bookmarkEnd w:id="77"/>
+      <w:bookmarkEnd w:id="76"/>
     </w:p>
     <w:p>
       <w:pPr>
@@ -15448,15 +15375,15 @@
       <w:pPr>
         <w:pStyle w:val="Nagwek1"/>
       </w:pPr>
-      <w:bookmarkStart w:id="78" w:name="_Toc337290707"/>
+      <w:bookmarkStart w:id="77" w:name="_Toc338582140"/>
       <w:r>
         <w:t>Aneksy</w:t>
       </w:r>
-      <w:bookmarkEnd w:id="78"/>
+      <w:bookmarkEnd w:id="77"/>
     </w:p>
     <w:sectPr>
-      <w:headerReference w:type="default" r:id="rId15"/>
-      <w:footerReference w:type="default" r:id="rId16"/>
+      <w:headerReference w:type="default" r:id="rId16"/>
+      <w:footerReference w:type="default" r:id="rId17"/>
       <w:pgSz w:w="12240" w:h="15840"/>
       <w:pgMar w:top="1247" w:right="1418" w:bottom="1247" w:left="1814" w:header="720" w:footer="720" w:gutter="0"/>
       <w:cols w:space="720"/>
@@ -15495,7 +15422,7 @@
       <w:proofErr w:type="spellEnd"/>
     </w:p>
   </w:comment>
-  <w:comment w:id="11" w:author="Michał" w:date="2012-08-27T22:02:00Z" w:initials="M">
+  <w:comment w:id="14" w:author="Michał" w:date="2012-09-23T12:27:00Z" w:initials="M">
     <w:p>
       <w:pPr>
         <w:pStyle w:val="Tekstkomentarza"/>
@@ -15508,7 +15435,7 @@
       </w:r>
     </w:p>
   </w:comment>
-  <w:comment w:id="15" w:author="Michał" w:date="2012-09-23T12:27:00Z" w:initials="M">
+  <w:comment w:id="20" w:author="Michał" w:date="2012-09-23T14:20:00Z" w:initials="M">
     <w:p>
       <w:pPr>
         <w:pStyle w:val="Tekstkomentarza"/>
@@ -15519,27 +15446,14 @@
         </w:rPr>
         <w:annotationRef/>
       </w:r>
+      <w:proofErr w:type="spellStart"/>
+      <w:r>
+        <w:t>rozbudowac</w:t>
+      </w:r>
+      <w:proofErr w:type="spellEnd"/>
     </w:p>
   </w:comment>
-  <w:comment w:id="21" w:author="Michał" w:date="2012-09-23T14:20:00Z" w:initials="M">
-    <w:p>
-      <w:pPr>
-        <w:pStyle w:val="Tekstkomentarza"/>
-      </w:pPr>
-      <w:r>
-        <w:rPr>
-          <w:rStyle w:val="Odwoaniedokomentarza"/>
-        </w:rPr>
-        <w:annotationRef/>
-      </w:r>
-      <w:proofErr w:type="spellStart"/>
-      <w:r>
-        <w:t>rozbudowac</w:t>
-      </w:r>
-      <w:proofErr w:type="spellEnd"/>
-    </w:p>
-  </w:comment>
-  <w:comment w:id="23" w:author="Michał" w:date="2012-09-23T14:20:00Z" w:initials="M">
+  <w:comment w:id="22" w:author="Michał" w:date="2012-09-23T14:20:00Z" w:initials="M">
     <w:p>
       <w:pPr>
         <w:pStyle w:val="Tekstkomentarza"/>
@@ -15618,7 +15532,7 @@
             <w:rPr>
               <w:noProof/>
             </w:rPr>
-            <w:t>31</w:t>
+            <w:t>11</w:t>
           </w:r>
         </w:fldSimple>
       </w:p>
@@ -20929,7 +20843,7 @@
 </file>
 
 <file path=customXml/itemProps1.xml><?xml version="1.0" encoding="utf-8"?>
-<ds:datastoreItem xmlns:ds="http://schemas.openxmlformats.org/officeDocument/2006/customXml" ds:itemID="{FC2F0796-8EEF-4B98-93B8-ABBF081E9E85}">
+<ds:datastoreItem xmlns:ds="http://schemas.openxmlformats.org/officeDocument/2006/customXml" ds:itemID="{88BFA1CC-CF2D-45E3-BF90-6FE53A07F276}">
   <ds:schemaRefs>
     <ds:schemaRef ds:uri="http://schemas.openxmlformats.org/officeDocument/2006/bibliography"/>
   </ds:schemaRefs>

</xml_diff>